<commit_message>
Hien: tutorial based on level objectives implemented :). Ready to pick up feedback from players.
</commit_message>
<xml_diff>
--- a/GameTrailerScript_v2_Thien.docx
+++ b/GameTrailerScript_v2_Thien.docx
@@ -1,6 +1,6 @@
 
 <file path=word/document.xml><?xml version="1.0" encoding="utf-8"?>
-<w:document xmlns:wpc="http://schemas.microsoft.com/office/word/2010/wordprocessingCanvas" xmlns:mc="http://schemas.openxmlformats.org/markup-compatibility/2006" xmlns:o="urn:schemas-microsoft-com:office:office" xmlns:r="http://schemas.openxmlformats.org/officeDocument/2006/relationships" xmlns:m="http://schemas.openxmlformats.org/officeDocument/2006/math" xmlns:v="urn:schemas-microsoft-com:vml" xmlns:wp14="http://schemas.microsoft.com/office/word/2010/wordprocessingDrawing" xmlns:wp="http://schemas.openxmlformats.org/drawingml/2006/wordprocessingDrawing" xmlns:w10="urn:schemas-microsoft-com:office:word" xmlns:w="http://schemas.openxmlformats.org/wordprocessingml/2006/main" xmlns:w14="http://schemas.microsoft.com/office/word/2010/wordml" xmlns:wpg="http://schemas.microsoft.com/office/word/2010/wordprocessingGroup" xmlns:wpi="http://schemas.microsoft.com/office/word/2010/wordprocessingInk" xmlns:wne="http://schemas.microsoft.com/office/word/2006/wordml" xmlns:wps="http://schemas.microsoft.com/office/word/2010/wordprocessingShape" mc:Ignorable="w14 wp14">
+<w:document xmlns:ve="http://schemas.openxmlformats.org/markup-compatibility/2006" xmlns:o="urn:schemas-microsoft-com:office:office" xmlns:r="http://schemas.openxmlformats.org/officeDocument/2006/relationships" xmlns:m="http://schemas.openxmlformats.org/officeDocument/2006/math" xmlns:v="urn:schemas-microsoft-com:vml" xmlns:wp="http://schemas.openxmlformats.org/drawingml/2006/wordprocessingDrawing" xmlns:w10="urn:schemas-microsoft-com:office:word" xmlns:w="http://schemas.openxmlformats.org/wordprocessingml/2006/main" xmlns:wne="http://schemas.microsoft.com/office/word/2006/wordml">
   <w:body>
     <w:p>
       <w:pPr>
@@ -452,6 +452,45 @@
       <w:pPr>
         <w:jc w:val="both"/>
       </w:pPr>
+    </w:p>
+    <w:p>
+      <w:pPr>
+        <w:jc w:val="both"/>
+        <w:rPr>
+          <w:color w:val="FF0000"/>
+        </w:rPr>
+      </w:pPr>
+      <w:r>
+        <w:rPr>
+          <w:color w:val="FF0000"/>
+        </w:rPr>
+        <w:t>Hydrobot adventure is not a mere shooting game, it is a combination of acient myth and futuristic technology, it is a combination of strategy and action.</w:t>
+      </w:r>
+    </w:p>
+    <w:p>
+      <w:pPr>
+        <w:jc w:val="both"/>
+        <w:rPr>
+          <w:color w:val="FF0000"/>
+        </w:rPr>
+      </w:pPr>
+      <w:r>
+        <w:rPr>
+          <w:color w:val="FF0000"/>
+        </w:rPr>
+        <w:t>Future plan: clean oil leak</w:t>
+      </w:r>
+      <w:r>
+        <w:rPr>
+          <w:color w:val="FF0000"/>
+        </w:rPr>
+        <w:t>, tsunami detection</w:t>
+      </w:r>
+    </w:p>
+    <w:p>
+      <w:pPr>
+        <w:jc w:val="both"/>
+      </w:pPr>
       <w:r>
         <w:t>Shooting games have been around for a long long time. A shooting game with a good story line is really exciting.   Hydrobot Adventure is a very special shooting game with 12 levels and an intriguing storyline. It makes the player learn about environment sustainability as part of the game play. It captures the real under-sea environment with cool graphic effects. The game also brings to the mind of the player a vision of what the sea environment will become in the future if we do not act right now.</w:t>
       </w:r>
@@ -500,6 +539,7 @@
     </w:p>
     <w:p>
       <w:r>
+        <w:lastRenderedPageBreak/>
         <w:t>The ocean has been destro</w:t>
       </w:r>
       <w:r>
@@ -512,9 +552,6 @@
         <w:t>.</w:t>
       </w:r>
       <w:r>
-        <w:t xml:space="preserve"> </w:t>
-      </w:r>
-      <w:r>
         <w:t>You have to i</w:t>
       </w:r>
       <w:r>
@@ -563,9 +600,6 @@
         <w:t>.</w:t>
       </w:r>
       <w:r>
-        <w:t xml:space="preserve"> </w:t>
-      </w:r>
-      <w:r>
         <w:t xml:space="preserve"> Resources c</w:t>
       </w:r>
       <w:r>
@@ -587,11 +621,7 @@
         <w:t xml:space="preserve">can be used to </w:t>
       </w:r>
       <w:r>
-        <w:t xml:space="preserve">replenish the Hydrobot’s energy so that he can operate infinitely underwater w/o having to return to the land for maintenance. </w:t>
-      </w:r>
-      <w:r>
-        <w:lastRenderedPageBreak/>
-        <w:t>Processing plants can be upgraded using technique</w:t>
+        <w:t>replenish the Hydrobot’s energy so that he can operate infinitely underwater w/o having to return to the land for maintenance. Processing plants can be upgraded using technique</w:t>
       </w:r>
       <w:r>
         <w:t>s</w:t>
@@ -610,12 +640,6 @@
       </w:r>
       <w:r>
         <w:t>packs and resources more efficiently.</w:t>
-      </w:r>
-      <w:r>
-        <w:rPr>
-          <w:color w:val="FF0000"/>
-        </w:rPr>
-        <w:t xml:space="preserve"> </w:t>
       </w:r>
     </w:p>
     <w:p>
@@ -705,12 +729,6 @@
         <w:rPr>
           <w:sz w:val="28"/>
         </w:rPr>
-        <w:t xml:space="preserve"> </w:t>
-      </w:r>
-      <w:r>
-        <w:rPr>
-          <w:sz w:val="28"/>
-        </w:rPr>
         <w:t>and heal sea animals</w:t>
       </w:r>
       <w:r>
@@ -830,9 +848,6 @@
       <w:r>
         <w:t xml:space="preserve"> is both exciting and scary. You will find ancient mythological relics and other exotic stuff in there.</w:t>
       </w:r>
-      <w:r>
-        <w:t xml:space="preserve"> </w:t>
-      </w:r>
     </w:p>
     <w:p>
       <w:pPr>
@@ -891,9 +906,6 @@
         <w:t>ics’ powers can be extracted to</w:t>
       </w:r>
       <w:r>
-        <w:t xml:space="preserve"> </w:t>
-      </w:r>
-      <w:r>
         <w:t>help</w:t>
       </w:r>
       <w:r>
@@ -922,7 +934,11 @@
         <w:jc w:val="both"/>
       </w:pPr>
       <w:r>
-        <w:t xml:space="preserve">The power of each skill is related to the hydrobot’s basic attributes. Accordingly, the player will have to strategize when choosing which skill to master. For example, the power of Thor’s hammer is linked to our bot’s strength (show footage using Thor’s hammer). However, each skill is a double-edge sword. Using the power to much can adversely damage the Hydrobot. </w:t>
+        <w:t xml:space="preserve">The power of each skill is related to the hydrobot’s basic attributes. Accordingly, the player will have to strategize when choosing which skill to master. For example, the power of Thor’s hammer is linked to </w:t>
+      </w:r>
+      <w:r>
+        <w:lastRenderedPageBreak/>
+        <w:t xml:space="preserve">our bot’s strength (show footage using Thor’s hammer). However, each skill is a double-edge sword. Using the power to much can adversely damage the Hydrobot. </w:t>
       </w:r>
     </w:p>
     <w:p>
@@ -979,13 +995,9 @@
     </w:p>
     <w:p>
       <w:r>
-        <w:lastRenderedPageBreak/>
         <w:t xml:space="preserve">Show Caption: </w:t>
       </w:r>
       <w:r>
-        <w:t xml:space="preserve"> </w:t>
-      </w:r>
-      <w:r>
         <w:t>“RESURRECT EXTINCT ANIMALS”</w:t>
       </w:r>
     </w:p>
@@ -1151,9 +1163,6 @@
       </w:r>
       <w:r>
         <w:t>, making the next level easier.</w:t>
-      </w:r>
-      <w:r>
-        <w:t xml:space="preserve"> </w:t>
       </w:r>
     </w:p>
     <w:p>
@@ -1258,6 +1267,7 @@
     </w:p>
     <w:p>
       <w:r>
+        <w:lastRenderedPageBreak/>
         <w:t xml:space="preserve">Once you finish all the 12 levels of the game, the survival mode is unlocked.  This is a never ending mode </w:t>
       </w:r>
       <w:r>
@@ -1274,19 +1284,12 @@
     <w:p/>
     <w:p>
       <w:r>
-        <w:lastRenderedPageBreak/>
         <w:t>Show Caption: “GAME PLUS”</w:t>
       </w:r>
     </w:p>
     <w:p>
       <w:r>
         <w:t>Also, the game can be replayed unlimitedly with the Game plus feature.</w:t>
-      </w:r>
-      <w:r>
-        <w:t xml:space="preserve"> </w:t>
-      </w:r>
-      <w:r>
-        <w:t xml:space="preserve"> </w:t>
       </w:r>
       <w:r>
         <w:t>Every time you defeat the game plus, it becomes even tougher. This makes our</w:t>
@@ -1432,7 +1435,7 @@
 </file>
 
 <file path=word/numbering.xml><?xml version="1.0" encoding="utf-8"?>
-<w:numbering xmlns:wpc="http://schemas.microsoft.com/office/word/2010/wordprocessingCanvas" xmlns:mc="http://schemas.openxmlformats.org/markup-compatibility/2006" xmlns:o="urn:schemas-microsoft-com:office:office" xmlns:r="http://schemas.openxmlformats.org/officeDocument/2006/relationships" xmlns:m="http://schemas.openxmlformats.org/officeDocument/2006/math" xmlns:v="urn:schemas-microsoft-com:vml" xmlns:wp14="http://schemas.microsoft.com/office/word/2010/wordprocessingDrawing" xmlns:wp="http://schemas.openxmlformats.org/drawingml/2006/wordprocessingDrawing" xmlns:w10="urn:schemas-microsoft-com:office:word" xmlns:w="http://schemas.openxmlformats.org/wordprocessingml/2006/main" xmlns:w14="http://schemas.microsoft.com/office/word/2010/wordml" xmlns:wpg="http://schemas.microsoft.com/office/word/2010/wordprocessingGroup" xmlns:wpi="http://schemas.microsoft.com/office/word/2010/wordprocessingInk" xmlns:wne="http://schemas.microsoft.com/office/word/2006/wordml" xmlns:wps="http://schemas.microsoft.com/office/word/2010/wordprocessingShape" mc:Ignorable="w14 wp14">
+<w:numbering xmlns:ve="http://schemas.openxmlformats.org/markup-compatibility/2006" xmlns:o="urn:schemas-microsoft-com:office:office" xmlns:r="http://schemas.openxmlformats.org/officeDocument/2006/relationships" xmlns:m="http://schemas.openxmlformats.org/officeDocument/2006/math" xmlns:v="urn:schemas-microsoft-com:vml" xmlns:wp="http://schemas.openxmlformats.org/drawingml/2006/wordprocessingDrawing" xmlns:w10="urn:schemas-microsoft-com:office:word" xmlns:w="http://schemas.openxmlformats.org/wordprocessingml/2006/main" xmlns:wne="http://schemas.microsoft.com/office/word/2006/wordml">
   <w:abstractNum w:abstractNumId="0">
     <w:nsid w:val="47A24AF0"/>
     <w:multiLevelType w:val="hybridMultilevel"/>
@@ -1529,7 +1532,7 @@
 </file>
 
 <file path=word/styles.xml><?xml version="1.0" encoding="utf-8"?>
-<w:styles xmlns:mc="http://schemas.openxmlformats.org/markup-compatibility/2006" xmlns:r="http://schemas.openxmlformats.org/officeDocument/2006/relationships" xmlns:w="http://schemas.openxmlformats.org/wordprocessingml/2006/main" xmlns:w14="http://schemas.microsoft.com/office/word/2010/wordml" mc:Ignorable="w14">
+<w:styles xmlns:r="http://schemas.openxmlformats.org/officeDocument/2006/relationships" xmlns:w="http://schemas.openxmlformats.org/wordprocessingml/2006/main">
   <w:docDefaults>
     <w:rPrDefault>
       <w:rPr>
@@ -1687,6 +1690,7 @@
   <w:style w:type="paragraph" w:default="1" w:styleId="Normal">
     <w:name w:val="Normal"/>
     <w:qFormat/>
+    <w:rsid w:val="00C164B4"/>
   </w:style>
   <w:style w:type="character" w:default="1" w:styleId="DefaultParagraphFont">
     <w:name w:val="Default Paragraph Font"/>
@@ -1699,6 +1703,7 @@
     <w:uiPriority w:val="99"/>
     <w:semiHidden/>
     <w:unhideWhenUsed/>
+    <w:qFormat/>
     <w:tblPr>
       <w:tblInd w:w="0" w:type="dxa"/>
       <w:tblCellMar>

</xml_diff>

<commit_message>
Hien: + added Back button for Help screen + updated trailer script and plan for 1 minute trailer.
The meeting is at 2:30 pm today. Please attend if you can.
</commit_message>
<xml_diff>
--- a/GameTrailerScript_v2_Thien.docx
+++ b/GameTrailerScript_v2_Thien.docx
@@ -451,48 +451,36 @@
     <w:p>
       <w:pPr>
         <w:jc w:val="both"/>
-      </w:pPr>
-    </w:p>
-    <w:p>
-      <w:pPr>
-        <w:jc w:val="both"/>
-        <w:rPr>
-          <w:color w:val="FF0000"/>
-        </w:rPr>
-      </w:pPr>
-      <w:r>
-        <w:rPr>
-          <w:color w:val="FF0000"/>
-        </w:rPr>
-        <w:t>Hydrobot adventure is not a mere shooting game, it is a combination of acient myth and futuristic technology, it is a combination of strategy and action.</w:t>
-      </w:r>
-    </w:p>
-    <w:p>
-      <w:pPr>
-        <w:jc w:val="both"/>
-        <w:rPr>
-          <w:color w:val="FF0000"/>
-        </w:rPr>
-      </w:pPr>
-      <w:r>
-        <w:rPr>
-          <w:color w:val="FF0000"/>
-        </w:rPr>
-        <w:t>Future plan: clean oil leak</w:t>
-      </w:r>
-      <w:r>
-        <w:rPr>
-          <w:color w:val="FF0000"/>
-        </w:rPr>
-        <w:t>, tsunami detection</w:t>
-      </w:r>
-    </w:p>
-    <w:p>
-      <w:pPr>
-        <w:jc w:val="both"/>
-      </w:pPr>
-      <w:r>
-        <w:t>Shooting games have been around for a long long time. A shooting game with a good story line is really exciting.   Hydrobot Adventure is a very special shooting game with 12 levels and an intriguing storyline. It makes the player learn about environment sustainability as part of the game play. It captures the real under-sea environment with cool graphic effects. The game also brings to the mind of the player a vision of what the sea environment will become in the future if we do not act right now.</w:t>
+        <w:rPr>
+          <w:color w:val="FF0000"/>
+        </w:rPr>
+      </w:pPr>
+      <w:r>
+        <w:rPr>
+          <w:color w:val="00B0F0"/>
+        </w:rPr>
+        <w:t>Shooting games have been around for a long long time. A shooting game with a good story line is really exciting.</w:t>
+      </w:r>
+      <w:r>
+        <w:t xml:space="preserve">   Hydrobot Adventure is a very special shooting game with 12 lev</w:t>
+      </w:r>
+      <w:r>
+        <w:t xml:space="preserve">els and an intriguing storyline, </w:t>
+      </w:r>
+      <w:r>
+        <w:rPr>
+          <w:color w:val="FF0000"/>
+        </w:rPr>
+        <w:t xml:space="preserve">a combination of acient myth and futuristic technology, </w:t>
+      </w:r>
+      <w:r>
+        <w:rPr>
+          <w:color w:val="FF0000"/>
+        </w:rPr>
+        <w:t xml:space="preserve">of strategy and action adventure, all in one. </w:t>
+      </w:r>
+      <w:r>
+        <w:t>It makes the player learn about environment sustainability as part of the game play. It captures the real under-sea environment with cool graphic effects. The game also brings to the mind of the player a vision of what the sea environment will become in the future if we do not act right now.</w:t>
       </w:r>
     </w:p>
     <w:p>
@@ -539,118 +527,144 @@
     </w:p>
     <w:p>
       <w:r>
+        <w:t>The ocean has been destro</w:t>
+      </w:r>
+      <w:r>
+        <w:t xml:space="preserve">yed by years of pollution and you can help by cleaning the wastes that were dumped into </w:t>
+      </w:r>
+      <w:r>
+        <w:t>it</w:t>
+      </w:r>
+      <w:r>
+        <w:t>.</w:t>
+      </w:r>
+      <w:r>
+        <w:t>You have to i</w:t>
+      </w:r>
+      <w:r>
+        <w:t xml:space="preserve">dentify different kinds </w:t>
+      </w:r>
+      <w:r>
+        <w:t xml:space="preserve">of </w:t>
+      </w:r>
+      <w:r>
+        <w:t>waste</w:t>
+      </w:r>
+      <w:r>
+        <w:t xml:space="preserve"> and process </w:t>
+      </w:r>
+      <w:r>
+        <w:t>them</w:t>
+      </w:r>
+      <w:r>
+        <w:t xml:space="preserve"> in </w:t>
+      </w:r>
+      <w:r>
+        <w:t xml:space="preserve">the </w:t>
+      </w:r>
+      <w:r>
+        <w:t xml:space="preserve">corresponding processing plant. Waste can be recycled </w:t>
+      </w:r>
+      <w:r>
+        <w:t xml:space="preserve">and  converted into </w:t>
+      </w:r>
+      <w:r>
+        <w:t xml:space="preserve">either </w:t>
+      </w:r>
+      <w:r>
+        <w:t>resources or power</w:t>
+      </w:r>
+      <w:r>
+        <w:t>-</w:t>
+      </w:r>
+      <w:r>
+        <w:t>pack</w:t>
+      </w:r>
+      <w:r>
+        <w:t>s</w:t>
+      </w:r>
+      <w:r>
+        <w:t>.</w:t>
+      </w:r>
+      <w:r>
+        <w:t xml:space="preserve"> Resources c</w:t>
+      </w:r>
+      <w:r>
+        <w:t>an be used fo</w:t>
+      </w:r>
+      <w:r>
+        <w:t>r building more facilities. P</w:t>
+      </w:r>
+      <w:r>
+        <w:t>ower</w:t>
+      </w:r>
+      <w:r>
+        <w:t>-</w:t>
+      </w:r>
+      <w:r>
+        <w:t xml:space="preserve">packs </w:t>
+      </w:r>
+      <w:r>
+        <w:t xml:space="preserve">can be used to </w:t>
+      </w:r>
+      <w:r>
+        <w:t xml:space="preserve">replenish the Hydrobot’s energy so that he can operate infinitely underwater w/o having to return to the land for maintenance. Processing </w:t>
+      </w:r>
+      <w:r>
         <w:lastRenderedPageBreak/>
-        <w:t>The ocean has been destro</w:t>
-      </w:r>
-      <w:r>
-        <w:t xml:space="preserve">yed by years of pollution and you can help by cleaning the wastes that were dumped into </w:t>
-      </w:r>
-      <w:r>
-        <w:t>it</w:t>
-      </w:r>
-      <w:r>
-        <w:t>.</w:t>
-      </w:r>
-      <w:r>
-        <w:t>You have to i</w:t>
-      </w:r>
-      <w:r>
-        <w:t xml:space="preserve">dentify different kinds </w:t>
-      </w:r>
-      <w:r>
-        <w:t xml:space="preserve">of </w:t>
-      </w:r>
-      <w:r>
-        <w:t>waste</w:t>
-      </w:r>
-      <w:r>
-        <w:t xml:space="preserve"> and process </w:t>
-      </w:r>
-      <w:r>
-        <w:t>them</w:t>
-      </w:r>
-      <w:r>
-        <w:t xml:space="preserve"> in </w:t>
-      </w:r>
-      <w:r>
-        <w:t xml:space="preserve">the </w:t>
-      </w:r>
-      <w:r>
-        <w:t xml:space="preserve">corresponding processing plant. Waste can be recycled </w:t>
-      </w:r>
-      <w:r>
-        <w:t xml:space="preserve">and  converted into </w:t>
-      </w:r>
-      <w:r>
-        <w:t xml:space="preserve">either </w:t>
-      </w:r>
-      <w:r>
-        <w:t>resources or power</w:t>
+        <w:t xml:space="preserve">plants can be upgraded </w:t>
+      </w:r>
+      <w:r>
+        <w:t xml:space="preserve">with </w:t>
+      </w:r>
+      <w:r>
+        <w:rPr>
+          <w:color w:val="FF0000"/>
+        </w:rPr>
+        <w:t xml:space="preserve">realistic technologies </w:t>
+      </w:r>
+      <w:r>
+        <w:rPr>
+          <w:color w:val="FF0000"/>
+        </w:rPr>
+        <w:t xml:space="preserve"> </w:t>
+      </w:r>
+      <w:r>
+        <w:rPr>
+          <w:color w:val="FF0000"/>
+        </w:rPr>
+        <w:t>provided</w:t>
+      </w:r>
+      <w:r>
+        <w:t xml:space="preserve"> </w:t>
+      </w:r>
+      <w:r>
+        <w:t>by the research lab</w:t>
+      </w:r>
+      <w:r>
+        <w:t xml:space="preserve"> to</w:t>
+      </w:r>
+      <w:r>
+        <w:t xml:space="preserve"> produce power</w:t>
       </w:r>
       <w:r>
         <w:t>-</w:t>
       </w:r>
       <w:r>
-        <w:t>pack</w:t>
-      </w:r>
-      <w:r>
-        <w:t>s</w:t>
-      </w:r>
-      <w:r>
-        <w:t>.</w:t>
-      </w:r>
-      <w:r>
-        <w:t xml:space="preserve"> Resources c</w:t>
-      </w:r>
-      <w:r>
-        <w:t>an be used fo</w:t>
-      </w:r>
-      <w:r>
-        <w:t>r building more facilities. P</w:t>
-      </w:r>
-      <w:r>
-        <w:t>ower</w:t>
-      </w:r>
-      <w:r>
-        <w:t>-</w:t>
-      </w:r>
-      <w:r>
-        <w:t xml:space="preserve">packs </w:t>
-      </w:r>
-      <w:r>
-        <w:t xml:space="preserve">can be used to </w:t>
-      </w:r>
-      <w:r>
-        <w:t>replenish the Hydrobot’s energy so that he can operate infinitely underwater w/o having to return to the land for maintenance. Processing plants can be upgraded using technique</w:t>
-      </w:r>
-      <w:r>
-        <w:t>s</w:t>
-      </w:r>
-      <w:r>
-        <w:t xml:space="preserve"> analyzed by the research lab</w:t>
-      </w:r>
-      <w:r>
-        <w:t xml:space="preserve"> to</w:t>
-      </w:r>
-      <w:r>
-        <w:t xml:space="preserve"> produce power</w:t>
-      </w:r>
-      <w:r>
-        <w:t>-</w:t>
-      </w:r>
-      <w:r>
         <w:t>packs and resources more efficiently.</w:t>
       </w:r>
     </w:p>
     <w:p>
       <w:pPr>
         <w:rPr>
+          <w:color w:val="00B0F0"/>
           <w:sz w:val="32"/>
           <w:szCs w:val="32"/>
         </w:rPr>
       </w:pPr>
       <w:r>
         <w:rPr>
+          <w:color w:val="00B0F0"/>
           <w:sz w:val="32"/>
           <w:szCs w:val="32"/>
         </w:rPr>
@@ -658,6 +672,7 @@
       </w:r>
       <w:r>
         <w:rPr>
+          <w:color w:val="00B0F0"/>
           <w:sz w:val="32"/>
           <w:szCs w:val="32"/>
         </w:rPr>
@@ -665,6 +680,7 @@
       </w:r>
       <w:r>
         <w:rPr>
+          <w:color w:val="00B0F0"/>
           <w:sz w:val="32"/>
           <w:szCs w:val="32"/>
         </w:rPr>
@@ -672,6 +688,7 @@
       </w:r>
       <w:r>
         <w:rPr>
+          <w:color w:val="00B0F0"/>
           <w:sz w:val="32"/>
           <w:szCs w:val="32"/>
         </w:rPr>
@@ -679,30 +696,64 @@
       </w:r>
     </w:p>
     <w:p>
-      <w:r>
+      <w:pPr>
+        <w:rPr>
+          <w:color w:val="00B0F0"/>
+        </w:rPr>
+      </w:pPr>
+      <w:r>
+        <w:rPr>
+          <w:color w:val="00B0F0"/>
+        </w:rPr>
         <w:t>Show Caption: “</w:t>
       </w:r>
       <w:r>
+        <w:rPr>
+          <w:color w:val="00B0F0"/>
+        </w:rPr>
         <w:t>HE</w:t>
       </w:r>
       <w:r>
+        <w:rPr>
+          <w:color w:val="00B0F0"/>
+        </w:rPr>
         <w:t>AL</w:t>
       </w:r>
       <w:r>
+        <w:rPr>
+          <w:color w:val="00B0F0"/>
+        </w:rPr>
         <w:t xml:space="preserve"> SEA ANIMALS”</w:t>
       </w:r>
     </w:p>
     <w:p>
-      <w:r>
+      <w:pPr>
+        <w:rPr>
+          <w:color w:val="00B0F0"/>
+        </w:rPr>
+      </w:pPr>
+      <w:r>
+        <w:rPr>
+          <w:color w:val="00B0F0"/>
+        </w:rPr>
         <w:t>The polluted sea makes the sea animals sick. You have the pow</w:t>
       </w:r>
       <w:r>
+        <w:rPr>
+          <w:color w:val="00B0F0"/>
+        </w:rPr>
         <w:t xml:space="preserve">er to heal them. </w:t>
       </w:r>
       <w:r>
+        <w:rPr>
+          <w:color w:val="00B0F0"/>
+        </w:rPr>
         <w:t xml:space="preserve">Remember, sea animals </w:t>
       </w:r>
       <w:r>
+        <w:rPr>
+          <w:color w:val="00B0F0"/>
+        </w:rPr>
         <w:t>are your friends; and they’ll help you in your mission.</w:t>
       </w:r>
     </w:p>
@@ -729,13 +780,27 @@
         <w:rPr>
           <w:sz w:val="28"/>
         </w:rPr>
+        <w:t xml:space="preserve"> </w:t>
+      </w:r>
+      <w:r>
+        <w:rPr>
+          <w:color w:val="00B0F0"/>
+          <w:sz w:val="28"/>
+        </w:rPr>
         <w:t>and heal sea animals</w:t>
       </w:r>
       <w:r>
         <w:rPr>
-          <w:sz w:val="28"/>
-        </w:rPr>
-        <w:t xml:space="preserve"> to</w:t>
+          <w:color w:val="FF0000"/>
+          <w:sz w:val="28"/>
+        </w:rPr>
+        <w:t xml:space="preserve"> </w:t>
+      </w:r>
+      <w:r>
+        <w:rPr>
+          <w:sz w:val="28"/>
+        </w:rPr>
+        <w:t>to</w:t>
       </w:r>
       <w:r>
         <w:rPr>
@@ -819,13 +884,28 @@
         <w:t>is</w:t>
       </w:r>
       <w:r>
-        <w:t xml:space="preserve"> no easy task. Throughout his adventure, the Hydrobot can accumulate experience points which can be used to upgrade his mechanical parts with technologies from the research</w:t>
-      </w:r>
-      <w:r>
+        <w:t xml:space="preserve"> no easy task. </w:t>
+      </w:r>
+      <w:r>
+        <w:rPr>
+          <w:color w:val="00B0F0"/>
+        </w:rPr>
+        <w:t>Throughout his adventure, the Hydrobot can accumulate experience points which can be used to upgrade his mechanical parts with technologies from the research</w:t>
+      </w:r>
+      <w:r>
+        <w:rPr>
+          <w:color w:val="00B0F0"/>
+        </w:rPr>
         <w:t xml:space="preserve"> lab</w:t>
       </w:r>
       <w:r>
-        <w:t>. Following the story line, the player will also advent to explore</w:t>
+        <w:rPr>
+          <w:color w:val="00B0F0"/>
+        </w:rPr>
+        <w:t>.</w:t>
+      </w:r>
+      <w:r>
+        <w:t xml:space="preserve"> Following the story line, the player will also advent to explore</w:t>
       </w:r>
       <w:r>
         <w:t xml:space="preserve"> sunken </w:t>
@@ -934,67 +1014,76 @@
         <w:jc w:val="both"/>
       </w:pPr>
       <w:r>
-        <w:t xml:space="preserve">The power of each skill is related to the hydrobot’s basic attributes. Accordingly, the player will have to strategize when choosing which skill to master. For example, the power of Thor’s hammer is linked to </w:t>
-      </w:r>
+        <w:t xml:space="preserve">The power of each skill is related to the hydrobot’s basic attributes. Accordingly, the player will have to strategize when choosing which skill to master. For example, the power of Thor’s hammer is linked to our bot’s strength (show footage using Thor’s hammer). However, each skill is a double-edge sword. Using the power to much can adversely damage the Hydrobot. </w:t>
+      </w:r>
+    </w:p>
+    <w:p>
+      <w:pPr>
+        <w:jc w:val="both"/>
+        <w:rPr>
+          <w:sz w:val="28"/>
+        </w:rPr>
+      </w:pPr>
+      <w:r>
+        <w:rPr>
+          <w:sz w:val="28"/>
+        </w:rPr>
+        <w:t xml:space="preserve">Kid: </w:t>
+      </w:r>
+      <w:r>
+        <w:rPr>
+          <w:sz w:val="28"/>
+        </w:rPr>
+        <w:t xml:space="preserve">Oh wow, I got it. So is there anything else I can </w:t>
+      </w:r>
+      <w:r>
+        <w:rPr>
+          <w:sz w:val="28"/>
+        </w:rPr>
+        <w:t>do to help the ocean?</w:t>
+      </w:r>
+    </w:p>
+    <w:p>
+      <w:r>
+        <w:t>Absolutely</w:t>
+      </w:r>
+      <w:r>
+        <w:t>…</w:t>
+      </w:r>
+      <w:r>
+        <w:t>, you can also help restore the ocean animal</w:t>
+      </w:r>
+      <w:r>
+        <w:t>’s</w:t>
+      </w:r>
+      <w:r>
+        <w:t xml:space="preserve"> habitat</w:t>
+      </w:r>
+      <w:r>
+        <w:t>.</w:t>
+      </w:r>
+      <w:r>
+        <w:t xml:space="preserve"> </w:t>
+      </w:r>
+      <w:r>
+        <w:rPr>
+          <w:color w:val="FF0000"/>
+        </w:rPr>
+        <w:t xml:space="preserve">Apart from the Hydrobot’s ability to heal the sea animals, </w:t>
+      </w:r>
+      <w:r>
+        <w:t>t</w:t>
+      </w:r>
+      <w:r>
+        <w:t>he research</w:t>
+      </w:r>
+      <w:r>
+        <w:t xml:space="preserve"> lab has a cloning facility which can resurrect extinct animals. </w:t>
+      </w:r>
+    </w:p>
+    <w:p>
       <w:r>
         <w:lastRenderedPageBreak/>
-        <w:t xml:space="preserve">our bot’s strength (show footage using Thor’s hammer). However, each skill is a double-edge sword. Using the power to much can adversely damage the Hydrobot. </w:t>
-      </w:r>
-    </w:p>
-    <w:p>
-      <w:pPr>
-        <w:jc w:val="both"/>
-        <w:rPr>
-          <w:sz w:val="28"/>
-        </w:rPr>
-      </w:pPr>
-      <w:r>
-        <w:rPr>
-          <w:sz w:val="28"/>
-        </w:rPr>
-        <w:t xml:space="preserve">Kid: </w:t>
-      </w:r>
-      <w:r>
-        <w:rPr>
-          <w:sz w:val="28"/>
-        </w:rPr>
-        <w:t xml:space="preserve">Oh wow, I got it. So is there anything else I can </w:t>
-      </w:r>
-      <w:r>
-        <w:rPr>
-          <w:sz w:val="28"/>
-        </w:rPr>
-        <w:t>do to help the ocean?</w:t>
-      </w:r>
-    </w:p>
-    <w:p>
-      <w:r>
-        <w:t>Absolutely</w:t>
-      </w:r>
-      <w:r>
-        <w:t>…</w:t>
-      </w:r>
-      <w:r>
-        <w:t>, you can also help restore the ocean animal</w:t>
-      </w:r>
-      <w:r>
-        <w:t>’s</w:t>
-      </w:r>
-      <w:r>
-        <w:t xml:space="preserve"> habitat</w:t>
-      </w:r>
-      <w:r>
-        <w:t>.</w:t>
-      </w:r>
-      <w:r>
-        <w:t xml:space="preserve"> The research</w:t>
-      </w:r>
-      <w:r>
-        <w:t xml:space="preserve"> lab has a cloning facility which can resurrect extinct animals. </w:t>
-      </w:r>
-    </w:p>
-    <w:p>
-      <w:r>
         <w:t xml:space="preserve">Show Caption: </w:t>
       </w:r>
       <w:r>
@@ -1003,7 +1092,16 @@
     </w:p>
     <w:p>
       <w:r>
-        <w:t xml:space="preserve">Strange objects can be found throughout the game. They can be analyzed at the research facility for possible identification of </w:t>
+        <w:t xml:space="preserve">Strange objects </w:t>
+      </w:r>
+      <w:r>
+        <w:rPr>
+          <w:color w:val="00B0F0"/>
+        </w:rPr>
+        <w:t>can be found throughout the game. They</w:t>
+      </w:r>
+      <w:r>
+        <w:t xml:space="preserve"> can be analyzed at the research facility for possible identification of </w:t>
       </w:r>
       <w:r>
         <w:t>the</w:t>
@@ -1077,6 +1175,9 @@
     <w:p>
       <w:pPr>
         <w:jc w:val="both"/>
+        <w:rPr>
+          <w:color w:val="FF0000"/>
+        </w:rPr>
       </w:pPr>
       <w:r>
         <w:t>Of course… t</w:t>
@@ -1091,24 +1192,60 @@
         <w:t xml:space="preserve">also </w:t>
       </w:r>
       <w:r>
-        <w:t xml:space="preserve">learn easy ways to help change the world! The treasure chests in </w:t>
-      </w:r>
-      <w:r>
+        <w:t>learn easy ways to help change the world</w:t>
+      </w:r>
+      <w:r>
+        <w:t xml:space="preserve"> with </w:t>
+      </w:r>
+      <w:r>
+        <w:rPr>
+          <w:color w:val="FF0000"/>
+        </w:rPr>
+        <w:t>educational information can be found all over the game</w:t>
+      </w:r>
+      <w:r>
+        <w:t xml:space="preserve">! </w:t>
+      </w:r>
+      <w:r>
+        <w:rPr>
+          <w:color w:val="00B0F0"/>
+        </w:rPr>
+        <w:t xml:space="preserve">The treasure chests in </w:t>
+      </w:r>
+      <w:r>
+        <w:rPr>
+          <w:color w:val="00B0F0"/>
+        </w:rPr>
         <w:t xml:space="preserve">the </w:t>
       </w:r>
       <w:r>
+        <w:rPr>
+          <w:color w:val="00B0F0"/>
+        </w:rPr>
         <w:t>shipwreck</w:t>
       </w:r>
       <w:r>
+        <w:rPr>
+          <w:color w:val="00B0F0"/>
+        </w:rPr>
         <w:t>s</w:t>
       </w:r>
       <w:r>
+        <w:rPr>
+          <w:color w:val="00B0F0"/>
+        </w:rPr>
         <w:t xml:space="preserve"> not only contain relics but also contain paintings of the sea (show paintings).  The paintings give players facts and hints that not everybody knows about. The ocean animals will also show their unique abilitie</w:t>
       </w:r>
       <w:r>
+        <w:rPr>
+          <w:color w:val="00B0F0"/>
+        </w:rPr>
         <w:t>s, and offer interesting ways to save</w:t>
       </w:r>
       <w:r>
+        <w:rPr>
+          <w:color w:val="00B0F0"/>
+        </w:rPr>
         <w:t xml:space="preserve"> the oceans (focus on fish’s talk). </w:t>
       </w:r>
     </w:p>
@@ -1116,11 +1253,13 @@
       <w:pPr>
         <w:jc w:val="both"/>
         <w:rPr>
-          <w:sz w:val="28"/>
-        </w:rPr>
-      </w:pPr>
-      <w:r>
-        <w:rPr>
+          <w:color w:val="00B0F0"/>
+          <w:sz w:val="28"/>
+        </w:rPr>
+      </w:pPr>
+      <w:r>
+        <w:rPr>
+          <w:color w:val="00B0F0"/>
           <w:sz w:val="28"/>
         </w:rPr>
         <w:t>Oh, but what if I just don’t read them?</w:t>
@@ -1131,10 +1270,19 @@
         <w:jc w:val="both"/>
       </w:pPr>
       <w:r>
+        <w:rPr>
+          <w:color w:val="00B0F0"/>
+        </w:rPr>
         <w:t>Oh, you</w:t>
       </w:r>
       <w:r>
-        <w:t xml:space="preserve"> better. This information is needed in the mini-games after every level. </w:t>
+        <w:rPr>
+          <w:color w:val="00B0F0"/>
+        </w:rPr>
+        <w:t xml:space="preserve"> better.</w:t>
+      </w:r>
+      <w:r>
+        <w:t xml:space="preserve"> This information is needed in the mini-games after every level. </w:t>
       </w:r>
     </w:p>
     <w:p>
@@ -1162,18 +1310,26 @@
         <w:t xml:space="preserve"> means we have successfully educated more hunters, turning them from bad to good</w:t>
       </w:r>
       <w:r>
-        <w:t>, making the next level easier.</w:t>
-      </w:r>
-    </w:p>
-    <w:p>
-      <w:pPr>
-        <w:rPr>
+        <w:t xml:space="preserve">, making the next level </w:t>
+      </w:r>
+      <w:r>
+        <w:t xml:space="preserve"> </w:t>
+      </w:r>
+      <w:r>
+        <w:t>easier.</w:t>
+      </w:r>
+    </w:p>
+    <w:p>
+      <w:pPr>
+        <w:rPr>
+          <w:color w:val="00B0F0"/>
           <w:sz w:val="32"/>
           <w:szCs w:val="32"/>
         </w:rPr>
       </w:pPr>
       <w:r>
         <w:rPr>
+          <w:color w:val="00B0F0"/>
           <w:sz w:val="32"/>
           <w:szCs w:val="32"/>
         </w:rPr>
@@ -1181,6 +1337,7 @@
       </w:r>
       <w:r>
         <w:rPr>
+          <w:color w:val="00B0F0"/>
           <w:sz w:val="32"/>
           <w:szCs w:val="32"/>
         </w:rPr>
@@ -1188,6 +1345,7 @@
       </w:r>
       <w:r>
         <w:rPr>
+          <w:color w:val="00B0F0"/>
           <w:sz w:val="32"/>
           <w:szCs w:val="32"/>
         </w:rPr>
@@ -1195,6 +1353,7 @@
       </w:r>
       <w:r>
         <w:rPr>
+          <w:color w:val="00B0F0"/>
           <w:sz w:val="32"/>
           <w:szCs w:val="32"/>
         </w:rPr>
@@ -1202,27 +1361,58 @@
       </w:r>
     </w:p>
     <w:p>
-      <w:r>
+      <w:pPr>
+        <w:rPr>
+          <w:color w:val="00B0F0"/>
+        </w:rPr>
+      </w:pPr>
+      <w:r>
+        <w:rPr>
+          <w:color w:val="00B0F0"/>
+        </w:rPr>
         <w:t>Show Caption: “GOODWILL BAR”</w:t>
       </w:r>
     </w:p>
     <w:p>
-      <w:r>
+      <w:pPr>
+        <w:rPr>
+          <w:color w:val="00B0F0"/>
+        </w:rPr>
+      </w:pPr>
+      <w:r>
+        <w:rPr>
+          <w:color w:val="00B0F0"/>
+        </w:rPr>
         <w:t xml:space="preserve">Oh, that bar </w:t>
       </w:r>
       <w:r>
+        <w:rPr>
+          <w:color w:val="00B0F0"/>
+        </w:rPr>
         <w:t>represents your</w:t>
       </w:r>
       <w:r>
+        <w:rPr>
+          <w:color w:val="00B0F0"/>
+        </w:rPr>
         <w:t xml:space="preserve"> goodwill. </w:t>
       </w:r>
       <w:r>
+        <w:rPr>
+          <w:color w:val="00B0F0"/>
+        </w:rPr>
         <w:t xml:space="preserve">Every good deed fills up the bar.  </w:t>
       </w:r>
       <w:r>
+        <w:rPr>
+          <w:color w:val="00B0F0"/>
+        </w:rPr>
         <w:t>When the bar is full, the ocean will pay you back for all the help you have provided.</w:t>
       </w:r>
       <w:r>
+        <w:rPr>
+          <w:color w:val="00B0F0"/>
+        </w:rPr>
         <w:t xml:space="preserve"> The detail is left for you to discover in the game.</w:t>
       </w:r>
     </w:p>
@@ -1267,7 +1457,6 @@
     </w:p>
     <w:p>
       <w:r>
-        <w:lastRenderedPageBreak/>
         <w:t xml:space="preserve">Once you finish all the 12 levels of the game, the survival mode is unlocked.  This is a never ending mode </w:t>
       </w:r>
       <w:r>
@@ -1284,6 +1473,7 @@
     <w:p/>
     <w:p>
       <w:r>
+        <w:lastRenderedPageBreak/>
         <w:t>Show Caption: “GAME PLUS”</w:t>
       </w:r>
     </w:p>
@@ -1305,38 +1495,128 @@
       </w:r>
     </w:p>
     <w:p>
+      <w:pPr>
+        <w:rPr>
+          <w:color w:val="FF0000"/>
+        </w:rPr>
+      </w:pPr>
       <w:r>
         <w:t xml:space="preserve">Moreover, </w:t>
       </w:r>
       <w:r>
-        <w:t>under special circumstance</w:t>
-      </w:r>
-      <w:r>
-        <w:t xml:space="preserve">, </w:t>
-      </w:r>
-      <w:r>
-        <w:t>a secret feature called the skill combo is unlocked</w:t>
-      </w:r>
-      <w:r>
-        <w:t xml:space="preserve"> allowing</w:t>
-      </w:r>
-      <w:r>
-        <w:t xml:space="preserve"> you </w:t>
-      </w:r>
-      <w:r>
+        <w:rPr>
+          <w:color w:val="FF0000"/>
+        </w:rPr>
+        <w:t xml:space="preserve">the game also has unique features that set it away from other games on the market. </w:t>
+      </w:r>
+      <w:r>
+        <w:rPr>
+          <w:color w:val="FF0000"/>
+        </w:rPr>
+        <w:t>Power casti</w:t>
+      </w:r>
+      <w:r>
+        <w:rPr>
+          <w:color w:val="FF0000"/>
+        </w:rPr>
+        <w:t>ng can be something common, but what about power combination</w:t>
+      </w:r>
+      <w:r>
+        <w:rPr>
+          <w:color w:val="FF0000"/>
+        </w:rPr>
+        <w:t xml:space="preserve">? This secret </w:t>
+      </w:r>
+      <w:r>
+        <w:rPr>
+          <w:color w:val="FF0000"/>
+        </w:rPr>
+        <w:t xml:space="preserve">unlockable </w:t>
+      </w:r>
+      <w:r>
+        <w:rPr>
+          <w:color w:val="FF0000"/>
+        </w:rPr>
+        <w:t xml:space="preserve">feature </w:t>
+      </w:r>
+      <w:r>
+        <w:rPr>
+          <w:color w:val="FF0000"/>
+        </w:rPr>
+        <w:t xml:space="preserve">allows </w:t>
+      </w:r>
+      <w:r>
+        <w:rPr>
+          <w:color w:val="FF0000"/>
+        </w:rPr>
+        <w:t xml:space="preserve">you </w:t>
+      </w:r>
+      <w:r>
+        <w:rPr>
+          <w:color w:val="FF0000"/>
+        </w:rPr>
         <w:t>to</w:t>
       </w:r>
       <w:r>
+        <w:rPr>
+          <w:color w:val="FF0000"/>
+        </w:rPr>
         <w:t xml:space="preserve"> combine</w:t>
       </w:r>
       <w:r>
-        <w:t xml:space="preserve"> 2 skills together</w:t>
-      </w:r>
-      <w:r>
+        <w:rPr>
+          <w:color w:val="FF0000"/>
+        </w:rPr>
+        <w:t xml:space="preserve"> 2 </w:t>
+      </w:r>
+      <w:r>
+        <w:rPr>
+          <w:color w:val="FF0000"/>
+        </w:rPr>
+        <w:t xml:space="preserve">powers </w:t>
+      </w:r>
+      <w:r>
+        <w:rPr>
+          <w:color w:val="FF0000"/>
+        </w:rPr>
+        <w:t xml:space="preserve"> together</w:t>
+      </w:r>
+      <w:r>
+        <w:rPr>
+          <w:color w:val="FF0000"/>
+        </w:rPr>
         <w:t xml:space="preserve"> to produce incredible </w:t>
       </w:r>
       <w:r>
+        <w:rPr>
+          <w:color w:val="FF0000"/>
+        </w:rPr>
         <w:t xml:space="preserve">effects. </w:t>
+      </w:r>
+    </w:p>
+    <w:p>
+      <w:pPr>
+        <w:rPr>
+          <w:color w:val="FF0000"/>
+        </w:rPr>
+      </w:pPr>
+      <w:r>
+        <w:rPr>
+          <w:color w:val="FF0000"/>
+        </w:rPr>
+        <w:t>Another unique feature is the goodwill bar</w:t>
+      </w:r>
+      <w:r>
+        <w:rPr>
+          <w:color w:val="FF0000"/>
+        </w:rPr>
+        <w:t xml:space="preserve">. Every good deed fills up the bar.  When the bar is full, the ocean will pay you back for all the help you have provided. </w:t>
+      </w:r>
+      <w:r>
+        <w:rPr>
+          <w:color w:val="FF0000"/>
+        </w:rPr>
+        <w:t>It adds random factor to the game play, making every play different !!!</w:t>
       </w:r>
     </w:p>
     <w:p/>
@@ -1373,6 +1653,64 @@
         <w:t>he quest to protect the ocean is a difficult one but it can also be fun. The sea animals are waiting for their hero – you! Go save the world!!!!</w:t>
       </w:r>
     </w:p>
+    <w:p>
+      <w:pPr>
+        <w:jc w:val="both"/>
+        <w:rPr>
+          <w:color w:val="FF0000"/>
+        </w:rPr>
+      </w:pPr>
+      <w:r>
+        <w:rPr>
+          <w:color w:val="FF0000"/>
+        </w:rPr>
+        <w:t xml:space="preserve">Show some </w:t>
+      </w:r>
+      <w:r>
+        <w:rPr>
+          <w:color w:val="FF0000"/>
+        </w:rPr>
+        <w:t>fighting scene</w:t>
+      </w:r>
+      <w:r>
+        <w:rPr>
+          <w:color w:val="FF0000"/>
+        </w:rPr>
+        <w:t>,</w:t>
+      </w:r>
+      <w:r>
+        <w:rPr>
+          <w:color w:val="FF0000"/>
+        </w:rPr>
+        <w:t xml:space="preserve"> player testing</w:t>
+      </w:r>
+      <w:r>
+        <w:rPr>
+          <w:color w:val="FF0000"/>
+        </w:rPr>
+        <w:t xml:space="preserve"> and future plan here:</w:t>
+      </w:r>
+    </w:p>
+    <w:p>
+      <w:pPr>
+        <w:jc w:val="both"/>
+        <w:rPr>
+          <w:color w:val="FF0000"/>
+        </w:rPr>
+      </w:pPr>
+      <w:r>
+        <w:rPr>
+          <w:color w:val="FF0000"/>
+        </w:rPr>
+        <w:t xml:space="preserve"> Future plan: clean oil leak, tsunami detection</w:t>
+      </w:r>
+      <w:r>
+        <w:rPr>
+          <w:color w:val="FF0000"/>
+        </w:rPr>
+        <w:t xml:space="preserve"> (just static pictures)</w:t>
+      </w:r>
+    </w:p>
     <w:p/>
     <w:p>
       <w:pPr>
@@ -1424,6 +1762,100 @@
       </w:r>
     </w:p>
     <w:p/>
+    <w:p>
+      <w:pPr>
+        <w:jc w:val="center"/>
+        <w:rPr>
+          <w:b/>
+          <w:sz w:val="34"/>
+        </w:rPr>
+      </w:pPr>
+      <w:r>
+        <w:rPr>
+          <w:b/>
+          <w:sz w:val="34"/>
+        </w:rPr>
+        <w:t>PLAN FOR 1 MINUTE TRAILER</w:t>
+      </w:r>
+    </w:p>
+    <w:p>
+      <w:pPr>
+        <w:jc w:val="both"/>
+      </w:pPr>
+      <w:r>
+        <w:t xml:space="preserve">Part 1: Logo and </w:t>
+      </w:r>
+      <w:r>
+        <w:t xml:space="preserve">team </w:t>
+      </w:r>
+      <w:r>
+        <w:t>intro</w:t>
+      </w:r>
+    </w:p>
+    <w:p>
+      <w:pPr>
+        <w:jc w:val="both"/>
+      </w:pPr>
+      <w:r>
+        <w:t>Part 2: Brief game context intro: Year 2100… marine life is in grave danger (really fast scroll through the images). An hero emerges to save it from being destroyed! (showing Hydrobot holding hammer)</w:t>
+      </w:r>
+    </w:p>
+    <w:p>
+      <w:pPr>
+        <w:jc w:val="both"/>
+      </w:pPr>
+      <w:r>
+        <w:lastRenderedPageBreak/>
+        <w:t>Hydrobot Adventure – a combination of ancient myth and futuristic technologies, a combination of strategy and action adventure – all in 1!!!</w:t>
+      </w:r>
+    </w:p>
+    <w:p>
+      <w:pPr>
+        <w:jc w:val="both"/>
+      </w:pPr>
+      <w:r>
+        <w:t>Part 3: Video with subtitle:</w:t>
+      </w:r>
+    </w:p>
+    <w:p>
+      <w:pPr>
+        <w:jc w:val="both"/>
+      </w:pPr>
+      <w:r>
+        <w:t>+ Waste collecting and recycle for resources or powerpack.</w:t>
+      </w:r>
+    </w:p>
+    <w:p>
+      <w:pPr>
+        <w:jc w:val="both"/>
+      </w:pPr>
+      <w:r>
+        <w:t>+  Healing sea animal and resurrecting extinct animals.</w:t>
+      </w:r>
+    </w:p>
+    <w:p>
+      <w:pPr>
+        <w:jc w:val="both"/>
+      </w:pPr>
+      <w:r>
+        <w:t>+ Power casting, power combination.</w:t>
+      </w:r>
+    </w:p>
+    <w:p>
+      <w:pPr>
+        <w:jc w:val="both"/>
+      </w:pPr>
+      <w:r>
+        <w:t>Part 4: Closing: The sea animals is wating for their hero- you! Go and save the world!</w:t>
+      </w:r>
+    </w:p>
+    <w:p>
+      <w:pPr>
+        <w:rPr>
+          <w:sz w:val="34"/>
+        </w:rPr>
+      </w:pPr>
+    </w:p>
     <w:sectPr>
       <w:pgSz w:w="12240" w:h="15840"/>
       <w:pgMar w:top="1440" w:right="1440" w:bottom="1440" w:left="1440" w:header="720" w:footer="720" w:gutter="0"/>

</xml_diff>

<commit_message>
Hien: modified the cinematic
</commit_message>
<xml_diff>
--- a/GameTrailerScript_v2_Thien.docx
+++ b/GameTrailerScript_v2_Thien.docx
@@ -456,13 +456,7 @@
         </w:rPr>
       </w:pPr>
       <w:r>
-        <w:rPr>
-          <w:color w:val="00B0F0"/>
-        </w:rPr>
-        <w:t>Shooting games have been around for a long long time. A shooting game with a good story line is really exciting.</w:t>
-      </w:r>
-      <w:r>
-        <w:t xml:space="preserve">   Hydrobot Adventure is a very special shooting game with 12 lev</w:t>
+        <w:t>Hydrobot Adventure is a very special shooting game with 12 lev</w:t>
       </w:r>
       <w:r>
         <w:t xml:space="preserve">els and an intriguing storyline, </w:t>
@@ -656,792 +650,524 @@
     </w:p>
     <w:p>
       <w:pPr>
+        <w:jc w:val="both"/>
+        <w:rPr>
+          <w:sz w:val="28"/>
+        </w:rPr>
+      </w:pPr>
+      <w:r>
+        <w:rPr>
+          <w:sz w:val="28"/>
+        </w:rPr>
+        <w:t xml:space="preserve">Kid: </w:t>
+      </w:r>
+      <w:r>
+        <w:rPr>
+          <w:sz w:val="28"/>
+        </w:rPr>
+        <w:t>Do I just have to clean the ocean</w:t>
+      </w:r>
+      <w:r>
+        <w:rPr>
+          <w:sz w:val="28"/>
+        </w:rPr>
+        <w:t xml:space="preserve"> </w:t>
+      </w:r>
+      <w:r>
         <w:rPr>
           <w:color w:val="00B0F0"/>
+          <w:sz w:val="28"/>
+        </w:rPr>
+        <w:t>and heal sea animals</w:t>
+      </w:r>
+      <w:r>
+        <w:rPr>
+          <w:color w:val="FF0000"/>
+          <w:sz w:val="28"/>
+        </w:rPr>
+        <w:t xml:space="preserve"> </w:t>
+      </w:r>
+      <w:r>
+        <w:rPr>
+          <w:sz w:val="28"/>
+        </w:rPr>
+        <w:t>to</w:t>
+      </w:r>
+      <w:r>
+        <w:rPr>
+          <w:sz w:val="28"/>
+        </w:rPr>
+        <w:t xml:space="preserve"> win the game?</w:t>
+      </w:r>
+    </w:p>
+    <w:p>
+      <w:r>
+        <w:t xml:space="preserve">Of course not, there’s </w:t>
+      </w:r>
+      <w:r>
+        <w:t xml:space="preserve">a </w:t>
+      </w:r>
+      <w:r>
+        <w:t>lot more to it.</w:t>
+      </w:r>
+    </w:p>
+    <w:p>
+      <w:r>
+        <w:t>Show Caption: “ENEMIES &amp; BOSSES”</w:t>
+      </w:r>
+    </w:p>
+    <w:p>
+      <w:r>
+        <w:t xml:space="preserve">Fighting the </w:t>
+      </w:r>
+      <w:r>
+        <w:t>poachers is also a major part of the game</w:t>
+      </w:r>
+      <w:r>
+        <w:t>.</w:t>
+      </w:r>
+      <w:r>
+        <w:t xml:space="preserve"> There are different varieties of enemies; s</w:t>
+      </w:r>
+      <w:r>
+        <w:t xml:space="preserve">cuba </w:t>
+      </w:r>
+      <w:r>
+        <w:t>hunters</w:t>
+      </w:r>
+      <w:r>
+        <w:t xml:space="preserve"> (poachers)</w:t>
+      </w:r>
+      <w:r>
+        <w:t xml:space="preserve">, </w:t>
+      </w:r>
+      <w:r>
+        <w:t>pirate ghosts</w:t>
+      </w:r>
+      <w:r>
+        <w:t xml:space="preserve">, </w:t>
+      </w:r>
+      <w:r>
+        <w:t>monstrous mutant sharks, terminators bigger than Arnold and many more.</w:t>
+      </w:r>
+    </w:p>
+    <w:p>
+      <w:r>
+        <w:t>Show Caption: “SHIPWRECKS”</w:t>
+      </w:r>
+    </w:p>
+    <w:p>
+      <w:pPr>
+        <w:rPr>
+          <w:color w:val="FF0000"/>
+        </w:rPr>
+      </w:pPr>
+      <w:r>
+        <w:t>Fighting stage bosses or vast amount</w:t>
+      </w:r>
+      <w:r>
+        <w:t>s</w:t>
+      </w:r>
+      <w:r>
+        <w:t xml:space="preserve"> of ferocious enemies </w:t>
+      </w:r>
+      <w:r>
+        <w:t>is</w:t>
+      </w:r>
+      <w:r>
+        <w:t xml:space="preserve"> no easy task. Following the story line, the player will also </w:t>
+      </w:r>
+      <w:r>
+        <w:t>choose</w:t>
+      </w:r>
+      <w:r>
+        <w:t xml:space="preserve"> to explore</w:t>
+      </w:r>
+      <w:r>
+        <w:t xml:space="preserve"> sunken </w:t>
+      </w:r>
+      <w:r>
+        <w:t xml:space="preserve">ancient </w:t>
+      </w:r>
+      <w:r>
+        <w:t xml:space="preserve">shipwrecks. </w:t>
+      </w:r>
+      <w:r>
+        <w:t>Entering the</w:t>
+      </w:r>
+      <w:r>
+        <w:t xml:space="preserve"> mysterious shipwreck</w:t>
+      </w:r>
+      <w:r>
+        <w:t>s</w:t>
+      </w:r>
+      <w:r>
+        <w:t xml:space="preserve"> is both exciting and scary. You will find ancient mythological relics and other exotic stuff in there.</w:t>
+      </w:r>
+    </w:p>
+    <w:p>
+      <w:pPr>
+        <w:jc w:val="both"/>
+        <w:rPr>
+          <w:sz w:val="28"/>
+        </w:rPr>
+      </w:pPr>
+      <w:r>
+        <w:rPr>
+          <w:sz w:val="28"/>
+        </w:rPr>
+        <w:t xml:space="preserve">Kid: </w:t>
+      </w:r>
+      <w:r>
+        <w:rPr>
+          <w:sz w:val="28"/>
+        </w:rPr>
+        <w:t xml:space="preserve">I don’t get it, how </w:t>
+      </w:r>
+      <w:r>
+        <w:rPr>
+          <w:sz w:val="28"/>
+        </w:rPr>
+        <w:t>will</w:t>
+      </w:r>
+      <w:r>
+        <w:rPr>
+          <w:sz w:val="28"/>
+        </w:rPr>
+        <w:t xml:space="preserve"> the relic help?</w:t>
+      </w:r>
+    </w:p>
+    <w:p>
+      <w:pPr>
+        <w:jc w:val="both"/>
+      </w:pPr>
+      <w:r>
+        <w:t xml:space="preserve">With the help from a special friend of the Hydrobot, </w:t>
+      </w:r>
+      <w:r>
+        <w:t xml:space="preserve">the </w:t>
+      </w:r>
+      <w:r>
+        <w:t>ancient mythological rel</w:t>
+      </w:r>
+      <w:r>
+        <w:t>ics’ powers can be extracted to</w:t>
+      </w:r>
+      <w:r>
+        <w:t>help</w:t>
+      </w:r>
+      <w:r>
+        <w:t xml:space="preserve"> the bot</w:t>
+      </w:r>
+      <w:r>
+        <w:t xml:space="preserve"> learn </w:t>
+      </w:r>
+      <w:r>
+        <w:t xml:space="preserve">new </w:t>
+      </w:r>
+      <w:r>
+        <w:t>special skills.</w:t>
+      </w:r>
+    </w:p>
+    <w:p>
+      <w:pPr>
+        <w:jc w:val="both"/>
+      </w:pPr>
+      <w:r>
+        <w:t>Show Caption: “SPECIAL SKILLS”</w:t>
+      </w:r>
+    </w:p>
+    <w:p>
+      <w:pPr>
+        <w:jc w:val="both"/>
+      </w:pPr>
+      <w:r>
+        <w:t xml:space="preserve">The power of each skill is related to the hydrobot’s basic attributes. Accordingly, the player will have to strategize when choosing which skill to master. For example, the power of Thor’s hammer is linked to our bot’s strength (show footage using Thor’s hammer). However, each skill is a double-edge sword. Using the power to much can adversely damage the Hydrobot. </w:t>
+      </w:r>
+    </w:p>
+    <w:p>
+      <w:pPr>
+        <w:jc w:val="both"/>
+        <w:rPr>
+          <w:sz w:val="28"/>
+        </w:rPr>
+      </w:pPr>
+      <w:r>
+        <w:rPr>
+          <w:sz w:val="28"/>
+        </w:rPr>
+        <w:t xml:space="preserve">Kid: </w:t>
+      </w:r>
+      <w:r>
+        <w:rPr>
+          <w:sz w:val="28"/>
+        </w:rPr>
+        <w:t xml:space="preserve">Oh wow, I got it. So is there anything else I can </w:t>
+      </w:r>
+      <w:r>
+        <w:rPr>
+          <w:sz w:val="28"/>
+        </w:rPr>
+        <w:t>do to help the ocean?</w:t>
+      </w:r>
+    </w:p>
+    <w:p>
+      <w:r>
+        <w:t>Absolutely</w:t>
+      </w:r>
+      <w:r>
+        <w:t>…</w:t>
+      </w:r>
+      <w:r>
+        <w:t>, you can also help restore the ocean animal</w:t>
+      </w:r>
+      <w:r>
+        <w:t>’s</w:t>
+      </w:r>
+      <w:r>
+        <w:t xml:space="preserve"> habitat</w:t>
+      </w:r>
+      <w:r>
+        <w:t>.</w:t>
+      </w:r>
+      <w:r>
+        <w:t xml:space="preserve"> </w:t>
+      </w:r>
+      <w:r>
+        <w:rPr>
+          <w:color w:val="FF0000"/>
+        </w:rPr>
+        <w:t xml:space="preserve">Apart from the Hydrobot’s ability to heal the sea animals, </w:t>
+      </w:r>
+      <w:r>
+        <w:t>t</w:t>
+      </w:r>
+      <w:r>
+        <w:t>he research</w:t>
+      </w:r>
+      <w:r>
+        <w:t xml:space="preserve"> lab has a cloning facility which can resurrect extinct animals. </w:t>
+      </w:r>
+    </w:p>
+    <w:p>
+      <w:r>
+        <w:t xml:space="preserve">Show Caption: </w:t>
+      </w:r>
+      <w:r>
+        <w:t>“RESURRECT EXTINCT ANIMALS”</w:t>
+      </w:r>
+    </w:p>
+    <w:p>
+      <w:r>
+        <w:t xml:space="preserve">Strange objects </w:t>
+      </w:r>
+      <w:r>
+        <w:rPr>
+          <w:color w:val="00B0F0"/>
+        </w:rPr>
+        <w:t>can be found throughout the game. They</w:t>
+      </w:r>
+      <w:r>
+        <w:t xml:space="preserve"> can be analyzed at the research facility for possible identification of </w:t>
+      </w:r>
+      <w:r>
+        <w:t>the</w:t>
+      </w:r>
+      <w:r>
+        <w:t xml:space="preserve"> fossils. When enough samples </w:t>
+      </w:r>
+      <w:r>
+        <w:t>are</w:t>
+      </w:r>
+      <w:r>
+        <w:t xml:space="preserve"> collected, state of the art technology </w:t>
+      </w:r>
+      <w:r>
+        <w:t>can</w:t>
+      </w:r>
+      <w:r>
+        <w:t xml:space="preserve"> bring the long-lost animal back to life. The resurrected animal will become your friend and assist you in the battle with their own unique abilities.</w:t>
+      </w:r>
+    </w:p>
+    <w:p>
+      <w:r>
+        <w:rPr>
+          <w:sz w:val="28"/>
+        </w:rPr>
+        <w:t>Kid: O</w:t>
+      </w:r>
+      <w:r>
+        <w:rPr>
+          <w:sz w:val="28"/>
+        </w:rPr>
+        <w:t xml:space="preserve">h, </w:t>
+      </w:r>
+      <w:r>
+        <w:rPr>
+          <w:sz w:val="28"/>
+        </w:rPr>
+        <w:t xml:space="preserve">so </w:t>
+      </w:r>
+      <w:r>
+        <w:rPr>
+          <w:sz w:val="28"/>
+        </w:rPr>
+        <w:t xml:space="preserve">I </w:t>
+      </w:r>
+      <w:r>
+        <w:rPr>
+          <w:sz w:val="28"/>
+        </w:rPr>
+        <w:t xml:space="preserve">will </w:t>
+      </w:r>
+      <w:r>
+        <w:rPr>
+          <w:sz w:val="28"/>
+        </w:rPr>
+        <w:t xml:space="preserve">learn </w:t>
+      </w:r>
+      <w:r>
+        <w:rPr>
+          <w:sz w:val="28"/>
+        </w:rPr>
+        <w:t xml:space="preserve">some </w:t>
+      </w:r>
+      <w:r>
+        <w:rPr>
+          <w:sz w:val="28"/>
+        </w:rPr>
+        <w:t>science. Is there more cool stuff to learn?</w:t>
+      </w:r>
+    </w:p>
+    <w:p>
+      <w:pPr>
+        <w:jc w:val="both"/>
+        <w:rPr>
+          <w:color w:val="00B0F0"/>
+          <w:sz w:val="28"/>
+        </w:rPr>
+      </w:pPr>
+      <w:r>
+        <w:lastRenderedPageBreak/>
+        <w:t>Of course… t</w:t>
+      </w:r>
+      <w:r>
+        <w:t>he trash processing factory teaches you about the latest trash processing technologies. The research lab gives you a glimpse of the amazing things that genetic research can help us accomplish. Y</w:t>
+      </w:r>
+      <w:r>
+        <w:t xml:space="preserve">ou will </w:t>
+      </w:r>
+      <w:r>
+        <w:t xml:space="preserve">also </w:t>
+      </w:r>
+      <w:r>
+        <w:t>learn easy ways to help change the world</w:t>
+      </w:r>
+      <w:r>
+        <w:t xml:space="preserve"> with </w:t>
+      </w:r>
+      <w:r>
+        <w:rPr>
+          <w:color w:val="FF0000"/>
+        </w:rPr>
+        <w:t xml:space="preserve">educational information </w:t>
+      </w:r>
+      <w:r>
+        <w:rPr>
+          <w:color w:val="FF0000"/>
+        </w:rPr>
+        <w:t xml:space="preserve">that </w:t>
+      </w:r>
+      <w:r>
+        <w:rPr>
+          <w:color w:val="FF0000"/>
+        </w:rPr>
+        <w:t>can be found all over the game</w:t>
+      </w:r>
+      <w:r>
+        <w:t xml:space="preserve">! </w:t>
+      </w:r>
+    </w:p>
+    <w:p>
+      <w:pPr>
+        <w:jc w:val="both"/>
+      </w:pPr>
+      <w:r>
+        <w:rPr>
+          <w:color w:val="00B0F0"/>
+        </w:rPr>
+        <w:t>Oh, you</w:t>
+      </w:r>
+      <w:r>
+        <w:rPr>
+          <w:color w:val="00B0F0"/>
+        </w:rPr>
+        <w:t xml:space="preserve"> better.</w:t>
+      </w:r>
+      <w:r>
+        <w:t xml:space="preserve"> This information is needed in the mini-games after every level. </w:t>
+      </w:r>
+    </w:p>
+    <w:p>
+      <w:r>
+        <w:t>Show Caption:  “MINI EDUCATIONAL GAMES”</w:t>
+      </w:r>
+    </w:p>
+    <w:p>
+      <w:pPr>
+        <w:jc w:val="both"/>
+      </w:pPr>
+      <w:r>
+        <w:t xml:space="preserve">There are 2 </w:t>
+      </w:r>
+      <w:r>
+        <w:t xml:space="preserve">types of educational </w:t>
+      </w:r>
+      <w:r>
+        <w:t xml:space="preserve">minigames: quiz game and typing game. </w:t>
+      </w:r>
+      <w:r>
+        <w:t>Doing well in the minigame</w:t>
+      </w:r>
+      <w:r>
+        <w:t xml:space="preserve"> means we have successfully educated more hunters, turning them from bad to good</w:t>
+      </w:r>
+      <w:r>
+        <w:t xml:space="preserve">, making the next level </w:t>
+      </w:r>
+      <w:r>
+        <w:t xml:space="preserve"> </w:t>
+      </w:r>
+      <w:r>
+        <w:t>easier.</w:t>
+      </w:r>
+    </w:p>
+    <w:p>
+      <w:pPr>
+        <w:rPr>
           <w:sz w:val="32"/>
           <w:szCs w:val="32"/>
         </w:rPr>
       </w:pPr>
       <w:r>
         <w:rPr>
-          <w:color w:val="00B0F0"/>
           <w:sz w:val="32"/>
           <w:szCs w:val="32"/>
         </w:rPr>
-        <w:t xml:space="preserve">Kid: </w:t>
-      </w:r>
-      <w:r>
-        <w:rPr>
-          <w:color w:val="00B0F0"/>
+        <w:t>Kid</w:t>
+      </w:r>
+      <w:r>
+        <w:rPr>
           <w:sz w:val="32"/>
           <w:szCs w:val="32"/>
         </w:rPr>
-        <w:t xml:space="preserve">The </w:t>
-      </w:r>
-      <w:r>
-        <w:rPr>
-          <w:color w:val="00B0F0"/>
+        <w:t xml:space="preserve">: </w:t>
+      </w:r>
+      <w:r>
+        <w:rPr>
           <w:sz w:val="32"/>
           <w:szCs w:val="32"/>
         </w:rPr>
-        <w:t>animals do</w:t>
-      </w:r>
-      <w:r>
-        <w:rPr>
-          <w:color w:val="00B0F0"/>
-          <w:sz w:val="32"/>
-          <w:szCs w:val="32"/>
-        </w:rPr>
-        <w:t xml:space="preserve"> not look well? What happened to them?</w:t>
-      </w:r>
-    </w:p>
-    <w:p>
-      <w:pPr>
-        <w:rPr>
-          <w:color w:val="00B0F0"/>
-        </w:rPr>
-      </w:pPr>
-      <w:r>
-        <w:rPr>
-          <w:color w:val="00B0F0"/>
-        </w:rPr>
-        <w:t>Show Caption: “</w:t>
-      </w:r>
-      <w:r>
-        <w:rPr>
-          <w:color w:val="00B0F0"/>
-        </w:rPr>
-        <w:t>HE</w:t>
-      </w:r>
-      <w:r>
-        <w:rPr>
-          <w:color w:val="00B0F0"/>
-        </w:rPr>
-        <w:t>AL</w:t>
-      </w:r>
-      <w:r>
-        <w:rPr>
-          <w:color w:val="00B0F0"/>
-        </w:rPr>
-        <w:t xml:space="preserve"> SEA ANIMALS”</w:t>
-      </w:r>
-    </w:p>
-    <w:p>
-      <w:pPr>
-        <w:rPr>
-          <w:color w:val="00B0F0"/>
-        </w:rPr>
-      </w:pPr>
-      <w:r>
-        <w:rPr>
-          <w:color w:val="00B0F0"/>
-        </w:rPr>
-        <w:t>The polluted sea makes the sea animals sick. You have the pow</w:t>
-      </w:r>
-      <w:r>
-        <w:rPr>
-          <w:color w:val="00B0F0"/>
-        </w:rPr>
-        <w:t xml:space="preserve">er to heal them. </w:t>
-      </w:r>
-      <w:r>
-        <w:rPr>
-          <w:color w:val="00B0F0"/>
-        </w:rPr>
-        <w:t xml:space="preserve">Remember, sea animals </w:t>
-      </w:r>
-      <w:r>
-        <w:rPr>
-          <w:color w:val="00B0F0"/>
-        </w:rPr>
-        <w:t>are your friends; and they’ll help you in your mission.</w:t>
-      </w:r>
-    </w:p>
-    <w:p>
-      <w:pPr>
-        <w:jc w:val="both"/>
-        <w:rPr>
-          <w:sz w:val="28"/>
-        </w:rPr>
-      </w:pPr>
-      <w:r>
-        <w:rPr>
-          <w:sz w:val="28"/>
-        </w:rPr>
-        <w:t xml:space="preserve">Kid: </w:t>
-      </w:r>
-      <w:r>
-        <w:rPr>
-          <w:sz w:val="28"/>
-        </w:rPr>
-        <w:t>Do I just have to clean the ocean</w:t>
-      </w:r>
-      <w:r>
-        <w:rPr>
-          <w:sz w:val="28"/>
-        </w:rPr>
-        <w:t xml:space="preserve"> </w:t>
-      </w:r>
-      <w:r>
-        <w:rPr>
-          <w:color w:val="00B0F0"/>
-          <w:sz w:val="28"/>
-        </w:rPr>
-        <w:t>and heal sea animals</w:t>
-      </w:r>
-      <w:r>
-        <w:rPr>
-          <w:color w:val="FF0000"/>
-          <w:sz w:val="28"/>
-        </w:rPr>
-        <w:t xml:space="preserve"> </w:t>
-      </w:r>
-      <w:r>
-        <w:rPr>
-          <w:sz w:val="28"/>
-        </w:rPr>
-        <w:t>to</w:t>
-      </w:r>
-      <w:r>
-        <w:rPr>
-          <w:sz w:val="28"/>
-        </w:rPr>
-        <w:t xml:space="preserve"> win the game?</w:t>
-      </w:r>
-    </w:p>
-    <w:p>
-      <w:r>
-        <w:t xml:space="preserve">Of course not, there’s </w:t>
-      </w:r>
-      <w:r>
-        <w:t xml:space="preserve">a </w:t>
-      </w:r>
-      <w:r>
-        <w:t>lot more to it.</w:t>
-      </w:r>
-    </w:p>
-    <w:p>
-      <w:r>
-        <w:t>Show Caption: “ENEMIES &amp; BOSSES”</w:t>
-      </w:r>
-    </w:p>
-    <w:p>
-      <w:r>
-        <w:t xml:space="preserve">Fighting the </w:t>
-      </w:r>
-      <w:r>
-        <w:t>poachers is also a major part of the game</w:t>
-      </w:r>
-      <w:r>
-        <w:t>.</w:t>
-      </w:r>
-      <w:r>
-        <w:t xml:space="preserve"> There are different varieties of enemies; s</w:t>
-      </w:r>
-      <w:r>
-        <w:t xml:space="preserve">cuba </w:t>
-      </w:r>
-      <w:r>
-        <w:t>hunters</w:t>
-      </w:r>
-      <w:r>
-        <w:t xml:space="preserve"> (poachers)</w:t>
-      </w:r>
-      <w:r>
-        <w:t xml:space="preserve">, </w:t>
-      </w:r>
-      <w:r>
-        <w:t>pirate ghosts</w:t>
-      </w:r>
-      <w:r>
-        <w:t xml:space="preserve">, </w:t>
-      </w:r>
-      <w:r>
-        <w:t>monstrous mutant sharks, terminators bigger than Arnold and many more.</w:t>
-      </w:r>
-    </w:p>
-    <w:p>
-      <w:r>
-        <w:t>Show Caption: “SHIPWRECKS”</w:t>
-      </w:r>
-    </w:p>
-    <w:p>
-      <w:pPr>
-        <w:rPr>
-          <w:color w:val="FF0000"/>
-        </w:rPr>
-      </w:pPr>
-      <w:r>
-        <w:t>Fighting stage bosses or vast amount</w:t>
-      </w:r>
-      <w:r>
-        <w:t>s</w:t>
-      </w:r>
-      <w:r>
-        <w:t xml:space="preserve"> of ferocious enemies </w:t>
-      </w:r>
-      <w:r>
-        <w:t>is</w:t>
-      </w:r>
-      <w:r>
-        <w:t xml:space="preserve"> no easy task. </w:t>
-      </w:r>
-      <w:r>
-        <w:rPr>
-          <w:color w:val="00B0F0"/>
-        </w:rPr>
-        <w:t>Throughout his adventure, the Hydrobot can accumulate experience points which can be used to upgrade his mechanical parts with technologies from the research</w:t>
-      </w:r>
-      <w:r>
-        <w:rPr>
-          <w:color w:val="00B0F0"/>
-        </w:rPr>
-        <w:t xml:space="preserve"> lab</w:t>
-      </w:r>
-      <w:r>
-        <w:rPr>
-          <w:color w:val="00B0F0"/>
-        </w:rPr>
-        <w:t>.</w:t>
-      </w:r>
-      <w:r>
-        <w:t xml:space="preserve"> Following the story line, the player will also advent to explore</w:t>
-      </w:r>
-      <w:r>
-        <w:t xml:space="preserve"> sunken </w:t>
-      </w:r>
-      <w:r>
-        <w:t xml:space="preserve">ancient </w:t>
-      </w:r>
-      <w:r>
-        <w:t xml:space="preserve">shipwrecks. </w:t>
-      </w:r>
-      <w:r>
-        <w:t>Entering the</w:t>
-      </w:r>
-      <w:r>
-        <w:t xml:space="preserve"> mysterious shipwreck</w:t>
-      </w:r>
-      <w:r>
-        <w:t>s</w:t>
-      </w:r>
-      <w:r>
-        <w:t xml:space="preserve"> is both exciting and scary. You will find ancient mythological relics and other exotic stuff in there.</w:t>
-      </w:r>
-    </w:p>
-    <w:p>
-      <w:pPr>
-        <w:jc w:val="both"/>
-        <w:rPr>
-          <w:sz w:val="28"/>
-        </w:rPr>
-      </w:pPr>
-    </w:p>
-    <w:p>
-      <w:pPr>
-        <w:jc w:val="both"/>
-        <w:rPr>
-          <w:sz w:val="28"/>
-        </w:rPr>
-      </w:pPr>
-      <w:r>
-        <w:rPr>
-          <w:sz w:val="28"/>
-        </w:rPr>
-        <w:t xml:space="preserve">Kid: </w:t>
-      </w:r>
-      <w:r>
-        <w:rPr>
-          <w:sz w:val="28"/>
-        </w:rPr>
-        <w:t xml:space="preserve">I don’t get it, how </w:t>
-      </w:r>
-      <w:r>
-        <w:rPr>
-          <w:sz w:val="28"/>
-        </w:rPr>
-        <w:t>will</w:t>
-      </w:r>
-      <w:r>
-        <w:rPr>
-          <w:sz w:val="28"/>
-        </w:rPr>
-        <w:t xml:space="preserve"> the relic help?</w:t>
-      </w:r>
-    </w:p>
-    <w:p>
-      <w:pPr>
-        <w:jc w:val="both"/>
-      </w:pPr>
-      <w:r>
-        <w:t xml:space="preserve">With the help from a special friend of the Hydrobot, </w:t>
-      </w:r>
-      <w:r>
-        <w:t xml:space="preserve">the </w:t>
-      </w:r>
-      <w:r>
-        <w:t>ancient mythological rel</w:t>
-      </w:r>
-      <w:r>
-        <w:t>ics’ powers can be extracted to</w:t>
-      </w:r>
-      <w:r>
-        <w:t>help</w:t>
-      </w:r>
-      <w:r>
-        <w:t xml:space="preserve"> the bot</w:t>
-      </w:r>
-      <w:r>
-        <w:t xml:space="preserve"> learn </w:t>
-      </w:r>
-      <w:r>
-        <w:t xml:space="preserve">new </w:t>
-      </w:r>
-      <w:r>
-        <w:t>special skills.</w:t>
-      </w:r>
-    </w:p>
-    <w:p>
-      <w:pPr>
-        <w:jc w:val="both"/>
-      </w:pPr>
-      <w:r>
-        <w:t>Show Caption: “SPECIAL SKILLS”</w:t>
-      </w:r>
-    </w:p>
-    <w:p>
-      <w:pPr>
-        <w:jc w:val="both"/>
-      </w:pPr>
-      <w:r>
-        <w:t xml:space="preserve">The power of each skill is related to the hydrobot’s basic attributes. Accordingly, the player will have to strategize when choosing which skill to master. For example, the power of Thor’s hammer is linked to our bot’s strength (show footage using Thor’s hammer). However, each skill is a double-edge sword. Using the power to much can adversely damage the Hydrobot. </w:t>
-      </w:r>
-    </w:p>
-    <w:p>
-      <w:pPr>
-        <w:jc w:val="both"/>
-        <w:rPr>
-          <w:sz w:val="28"/>
-        </w:rPr>
-      </w:pPr>
-      <w:r>
-        <w:rPr>
-          <w:sz w:val="28"/>
-        </w:rPr>
-        <w:t xml:space="preserve">Kid: </w:t>
-      </w:r>
-      <w:r>
-        <w:rPr>
-          <w:sz w:val="28"/>
-        </w:rPr>
-        <w:t xml:space="preserve">Oh wow, I got it. So is there anything else I can </w:t>
-      </w:r>
-      <w:r>
-        <w:rPr>
-          <w:sz w:val="28"/>
-        </w:rPr>
-        <w:t>do to help the ocean?</w:t>
-      </w:r>
-    </w:p>
-    <w:p>
-      <w:r>
-        <w:t>Absolutely</w:t>
-      </w:r>
-      <w:r>
-        <w:t>…</w:t>
-      </w:r>
-      <w:r>
-        <w:t>, you can also help restore the ocean animal</w:t>
-      </w:r>
-      <w:r>
-        <w:t>’s</w:t>
-      </w:r>
-      <w:r>
-        <w:t xml:space="preserve"> habitat</w:t>
-      </w:r>
-      <w:r>
-        <w:t>.</w:t>
-      </w:r>
-      <w:r>
-        <w:t xml:space="preserve"> </w:t>
-      </w:r>
-      <w:r>
-        <w:rPr>
-          <w:color w:val="FF0000"/>
-        </w:rPr>
-        <w:t xml:space="preserve">Apart from the Hydrobot’s ability to heal the sea animals, </w:t>
-      </w:r>
-      <w:r>
-        <w:t>t</w:t>
-      </w:r>
-      <w:r>
-        <w:t>he research</w:t>
-      </w:r>
-      <w:r>
-        <w:t xml:space="preserve"> lab has a cloning facility which can resurrect extinct animals. </w:t>
-      </w:r>
-    </w:p>
-    <w:p>
-      <w:r>
-        <w:lastRenderedPageBreak/>
-        <w:t xml:space="preserve">Show Caption: </w:t>
-      </w:r>
-      <w:r>
-        <w:t>“RESURRECT EXTINCT ANIMALS”</w:t>
-      </w:r>
-    </w:p>
-    <w:p>
-      <w:r>
-        <w:t xml:space="preserve">Strange objects </w:t>
-      </w:r>
-      <w:r>
-        <w:rPr>
-          <w:color w:val="00B0F0"/>
-        </w:rPr>
-        <w:t>can be found throughout the game. They</w:t>
-      </w:r>
-      <w:r>
-        <w:t xml:space="preserve"> can be analyzed at the research facility for possible identification of </w:t>
-      </w:r>
-      <w:r>
-        <w:t>the</w:t>
-      </w:r>
-      <w:r>
-        <w:t xml:space="preserve"> fossils. When enough samples </w:t>
-      </w:r>
-      <w:r>
-        <w:t>are</w:t>
-      </w:r>
-      <w:r>
-        <w:t xml:space="preserve"> collected, state of the art technology </w:t>
-      </w:r>
-      <w:r>
-        <w:t>can</w:t>
-      </w:r>
-      <w:r>
-        <w:t xml:space="preserve"> bring the long-lost animal back to life. The resurrected animal will become your friend and assist you in the battle with their own unique abilities.</w:t>
-      </w:r>
-    </w:p>
-    <w:p>
-      <w:r>
-        <w:rPr>
-          <w:sz w:val="28"/>
-        </w:rPr>
-        <w:t>Kid: O</w:t>
-      </w:r>
-      <w:r>
-        <w:rPr>
-          <w:sz w:val="28"/>
-        </w:rPr>
-        <w:t xml:space="preserve">h, </w:t>
-      </w:r>
-      <w:r>
-        <w:rPr>
-          <w:sz w:val="28"/>
-        </w:rPr>
-        <w:t xml:space="preserve">so </w:t>
-      </w:r>
-      <w:r>
-        <w:rPr>
-          <w:sz w:val="28"/>
-        </w:rPr>
-        <w:t xml:space="preserve">I </w:t>
-      </w:r>
-      <w:r>
-        <w:rPr>
-          <w:sz w:val="28"/>
-        </w:rPr>
-        <w:t xml:space="preserve">will </w:t>
-      </w:r>
-      <w:r>
-        <w:rPr>
-          <w:sz w:val="28"/>
-        </w:rPr>
-        <w:t xml:space="preserve">learn </w:t>
-      </w:r>
-      <w:r>
-        <w:rPr>
-          <w:sz w:val="28"/>
-        </w:rPr>
-        <w:t xml:space="preserve">some </w:t>
-      </w:r>
-      <w:r>
-        <w:rPr>
-          <w:sz w:val="28"/>
-        </w:rPr>
-        <w:t>science. Is there more cool stuff to learn?</w:t>
-      </w:r>
-    </w:p>
-    <w:p>
-      <w:pPr>
-        <w:jc w:val="both"/>
-        <w:rPr>
-          <w:color w:val="FF0000"/>
-        </w:rPr>
-      </w:pPr>
-      <w:r>
-        <w:t>Of course… t</w:t>
-      </w:r>
-      <w:r>
-        <w:t>he trash processing factory teaches you about the latest trash processing technologies. The research lab gives you a glimpse of the amazing things that genetic research can help us accomplish. Y</w:t>
-      </w:r>
-      <w:r>
-        <w:t xml:space="preserve">ou will </w:t>
-      </w:r>
-      <w:r>
-        <w:t xml:space="preserve">also </w:t>
-      </w:r>
-      <w:r>
-        <w:t>learn easy ways to help change the world</w:t>
-      </w:r>
-      <w:r>
-        <w:t xml:space="preserve"> with </w:t>
-      </w:r>
-      <w:r>
-        <w:rPr>
-          <w:color w:val="FF0000"/>
-        </w:rPr>
-        <w:t>educational information can be found all over the game</w:t>
-      </w:r>
-      <w:r>
-        <w:t xml:space="preserve">! </w:t>
-      </w:r>
-      <w:r>
-        <w:rPr>
-          <w:color w:val="00B0F0"/>
-        </w:rPr>
-        <w:t xml:space="preserve">The treasure chests in </w:t>
-      </w:r>
-      <w:r>
-        <w:rPr>
-          <w:color w:val="00B0F0"/>
-        </w:rPr>
-        <w:t xml:space="preserve">the </w:t>
-      </w:r>
-      <w:r>
-        <w:rPr>
-          <w:color w:val="00B0F0"/>
-        </w:rPr>
-        <w:t>shipwreck</w:t>
-      </w:r>
-      <w:r>
-        <w:rPr>
-          <w:color w:val="00B0F0"/>
-        </w:rPr>
-        <w:t>s</w:t>
-      </w:r>
-      <w:r>
-        <w:rPr>
-          <w:color w:val="00B0F0"/>
-        </w:rPr>
-        <w:t xml:space="preserve"> not only contain relics but also contain paintings of the sea (show paintings).  The paintings give players facts and hints that not everybody knows about. The ocean animals will also show their unique abilitie</w:t>
-      </w:r>
-      <w:r>
-        <w:rPr>
-          <w:color w:val="00B0F0"/>
-        </w:rPr>
-        <w:t>s, and offer interesting ways to save</w:t>
-      </w:r>
-      <w:r>
-        <w:rPr>
-          <w:color w:val="00B0F0"/>
-        </w:rPr>
-        <w:t xml:space="preserve"> the oceans (focus on fish’s talk). </w:t>
-      </w:r>
-    </w:p>
-    <w:p>
-      <w:pPr>
-        <w:jc w:val="both"/>
-        <w:rPr>
-          <w:color w:val="00B0F0"/>
-          <w:sz w:val="28"/>
-        </w:rPr>
-      </w:pPr>
-      <w:r>
-        <w:rPr>
-          <w:color w:val="00B0F0"/>
-          <w:sz w:val="28"/>
-        </w:rPr>
-        <w:t>Oh, but what if I just don’t read them?</w:t>
-      </w:r>
-    </w:p>
-    <w:p>
-      <w:pPr>
-        <w:jc w:val="both"/>
-      </w:pPr>
-      <w:r>
-        <w:rPr>
-          <w:color w:val="00B0F0"/>
-        </w:rPr>
-        <w:t>Oh, you</w:t>
-      </w:r>
-      <w:r>
-        <w:rPr>
-          <w:color w:val="00B0F0"/>
-        </w:rPr>
-        <w:t xml:space="preserve"> better.</w:t>
-      </w:r>
-      <w:r>
-        <w:t xml:space="preserve"> This information is needed in the mini-games after every level. </w:t>
-      </w:r>
-    </w:p>
-    <w:p>
-      <w:r>
-        <w:t>Show Caption:  “MINI EDUCATIONAL GAMES”</w:t>
-      </w:r>
-    </w:p>
-    <w:p>
-      <w:pPr>
-        <w:jc w:val="both"/>
-      </w:pPr>
-      <w:r>
-        <w:t xml:space="preserve">There are 2 </w:t>
-      </w:r>
-      <w:r>
-        <w:t xml:space="preserve">types of educational </w:t>
-      </w:r>
-      <w:r>
-        <w:t xml:space="preserve">minigames: quiz game and typing game. </w:t>
-      </w:r>
-      <w:r>
-        <w:t>Doing well in the minigame</w:t>
-      </w:r>
-      <w:r>
-        <w:t xml:space="preserve"> means we have successfully educated more hunters, turning them from bad to good</w:t>
-      </w:r>
-      <w:r>
-        <w:t xml:space="preserve">, making the next level </w:t>
-      </w:r>
-      <w:r>
-        <w:t xml:space="preserve"> </w:t>
-      </w:r>
-      <w:r>
-        <w:t>easier.</w:t>
-      </w:r>
-    </w:p>
-    <w:p>
-      <w:pPr>
-        <w:rPr>
-          <w:color w:val="00B0F0"/>
-          <w:sz w:val="32"/>
-          <w:szCs w:val="32"/>
-        </w:rPr>
-      </w:pPr>
-      <w:r>
-        <w:rPr>
-          <w:color w:val="00B0F0"/>
-          <w:sz w:val="32"/>
-          <w:szCs w:val="32"/>
-        </w:rPr>
-        <w:t>Kid</w:t>
-      </w:r>
-      <w:r>
-        <w:rPr>
-          <w:color w:val="00B0F0"/>
-          <w:sz w:val="32"/>
-          <w:szCs w:val="32"/>
-        </w:rPr>
-        <w:t xml:space="preserve">:  </w:t>
-      </w:r>
-      <w:r>
-        <w:rPr>
-          <w:color w:val="00B0F0"/>
-          <w:sz w:val="32"/>
-          <w:szCs w:val="32"/>
-        </w:rPr>
-        <w:t>I notice t</w:t>
-      </w:r>
-      <w:r>
-        <w:rPr>
-          <w:color w:val="00B0F0"/>
-          <w:sz w:val="32"/>
-          <w:szCs w:val="32"/>
-        </w:rPr>
-        <w:t>here is a strange bar on the left, what is it?</w:t>
-      </w:r>
-    </w:p>
-    <w:p>
-      <w:pPr>
-        <w:rPr>
-          <w:color w:val="00B0F0"/>
-        </w:rPr>
-      </w:pPr>
-      <w:r>
-        <w:rPr>
-          <w:color w:val="00B0F0"/>
-        </w:rPr>
-        <w:t>Show Caption: “GOODWILL BAR”</w:t>
-      </w:r>
-    </w:p>
-    <w:p>
-      <w:pPr>
-        <w:rPr>
-          <w:color w:val="00B0F0"/>
-        </w:rPr>
-      </w:pPr>
-      <w:r>
-        <w:rPr>
-          <w:color w:val="00B0F0"/>
-        </w:rPr>
-        <w:t xml:space="preserve">Oh, that bar </w:t>
-      </w:r>
-      <w:r>
-        <w:rPr>
-          <w:color w:val="00B0F0"/>
-        </w:rPr>
-        <w:t>represents your</w:t>
-      </w:r>
-      <w:r>
-        <w:rPr>
-          <w:color w:val="00B0F0"/>
-        </w:rPr>
-        <w:t xml:space="preserve"> goodwill. </w:t>
-      </w:r>
-      <w:r>
-        <w:rPr>
-          <w:color w:val="00B0F0"/>
-        </w:rPr>
-        <w:t xml:space="preserve">Every good deed fills up the bar.  </w:t>
-      </w:r>
-      <w:r>
-        <w:rPr>
-          <w:color w:val="00B0F0"/>
-        </w:rPr>
-        <w:t>When the bar is full, the ocean will pay you back for all the help you have provided.</w:t>
-      </w:r>
-      <w:r>
-        <w:rPr>
-          <w:color w:val="00B0F0"/>
-        </w:rPr>
-        <w:t xml:space="preserve"> The detail is left for you to discover in the game.</w:t>
-      </w:r>
-    </w:p>
-    <w:p>
-      <w:pPr>
-        <w:rPr>
-          <w:sz w:val="32"/>
-          <w:szCs w:val="32"/>
-        </w:rPr>
-      </w:pPr>
-      <w:r>
-        <w:rPr>
-          <w:sz w:val="32"/>
-          <w:szCs w:val="32"/>
-        </w:rPr>
-        <w:t>Kid</w:t>
-      </w:r>
-      <w:r>
-        <w:rPr>
-          <w:sz w:val="32"/>
-          <w:szCs w:val="32"/>
-        </w:rPr>
-        <w:t xml:space="preserve">: </w:t>
-      </w:r>
-      <w:r>
-        <w:rPr>
-          <w:sz w:val="32"/>
-          <w:szCs w:val="32"/>
-        </w:rPr>
         <w:t>Oh cool! Can I play this game whole summer?</w:t>
       </w:r>
     </w:p>
@@ -1452,12 +1178,30 @@
     </w:p>
     <w:p>
       <w:r>
-        <w:t>Show Caption : “SURVIVAL MODE”</w:t>
-      </w:r>
-    </w:p>
-    <w:p>
-      <w:r>
-        <w:t xml:space="preserve">Once you finish all the 12 levels of the game, the survival mode is unlocked.  This is a never ending mode </w:t>
+        <w:t>Show Caption : “</w:t>
+      </w:r>
+      <w:r>
+        <w:rPr>
+          <w:color w:val="FF0000"/>
+        </w:rPr>
+        <w:t>GUARDIAN</w:t>
+      </w:r>
+      <w:r>
+        <w:t xml:space="preserve"> MODE”</w:t>
+      </w:r>
+    </w:p>
+    <w:p>
+      <w:r>
+        <w:t xml:space="preserve">Once you finish all the 12 levels of the game, the </w:t>
+      </w:r>
+      <w:r>
+        <w:rPr>
+          <w:color w:val="FF0000"/>
+        </w:rPr>
+        <w:t>Guardian</w:t>
+      </w:r>
+      <w:r>
+        <w:t xml:space="preserve"> mode is unlocked.  This is a never ending mode </w:t>
       </w:r>
       <w:r>
         <w:t xml:space="preserve">where </w:t>
@@ -1473,172 +1217,223 @@
     <w:p/>
     <w:p>
       <w:r>
+        <w:t>Show Caption: “GAME PLUS”</w:t>
+      </w:r>
+    </w:p>
+    <w:p>
+      <w:r>
+        <w:t>Also, the game can be replayed unlimitedly with the Game plus feature.</w:t>
+      </w:r>
+      <w:r>
+        <w:t xml:space="preserve"> </w:t>
+      </w:r>
+      <w:r>
+        <w:t>Every time you defeat the game plus, it becomes even tougher. This makes our</w:t>
+      </w:r>
+      <w:r>
+        <w:t xml:space="preserve"> game playable for a long long time.</w:t>
+      </w:r>
+    </w:p>
+    <w:p/>
+    <w:p>
+      <w:r>
+        <w:t>Show Caption: “SKILL COMBO”</w:t>
+      </w:r>
+    </w:p>
+    <w:p>
+      <w:pPr>
+        <w:rPr>
+          <w:color w:val="FF0000"/>
+        </w:rPr>
+      </w:pPr>
+      <w:r>
+        <w:t xml:space="preserve">Moreover, </w:t>
+      </w:r>
+      <w:r>
+        <w:rPr>
+          <w:color w:val="FF0000"/>
+        </w:rPr>
+        <w:t xml:space="preserve">the game also has unique </w:t>
+      </w:r>
+      <w:r>
+        <w:rPr>
+          <w:color w:val="FF0000"/>
+        </w:rPr>
+        <w:t xml:space="preserve">features that set it </w:t>
+      </w:r>
+      <w:r>
+        <w:rPr>
+          <w:color w:val="FF0000"/>
+        </w:rPr>
+        <w:t>apart</w:t>
+      </w:r>
+      <w:r>
+        <w:rPr>
+          <w:color w:val="FF0000"/>
+        </w:rPr>
+        <w:t xml:space="preserve"> from other</w:t>
+      </w:r>
+      <w:r>
+        <w:rPr>
+          <w:color w:val="FF0000"/>
+        </w:rPr>
+        <w:t xml:space="preserve"> shooting</w:t>
+      </w:r>
+      <w:r>
+        <w:rPr>
+          <w:color w:val="FF0000"/>
+        </w:rPr>
+        <w:t xml:space="preserve"> games. Power</w:t>
+      </w:r>
+      <w:r>
+        <w:rPr>
+          <w:color w:val="FF0000"/>
+        </w:rPr>
+        <w:t xml:space="preserve"> casti</w:t>
+      </w:r>
+      <w:r>
+        <w:rPr>
+          <w:color w:val="FF0000"/>
+        </w:rPr>
+        <w:t xml:space="preserve">ng </w:t>
+      </w:r>
+      <w:r>
+        <w:rPr>
+          <w:color w:val="FF0000"/>
+        </w:rPr>
+        <w:t>is</w:t>
+      </w:r>
+      <w:r>
+        <w:rPr>
+          <w:color w:val="FF0000"/>
+        </w:rPr>
+        <w:t xml:space="preserve"> something common, but </w:t>
+      </w:r>
+      <w:r>
+        <w:rPr>
+          <w:color w:val="FF0000"/>
+        </w:rPr>
+        <w:t>we have a</w:t>
+      </w:r>
+      <w:r>
+        <w:rPr>
+          <w:color w:val="FF0000"/>
+        </w:rPr>
+        <w:t xml:space="preserve"> secret </w:t>
+      </w:r>
+      <w:r>
+        <w:rPr>
+          <w:color w:val="FF0000"/>
+        </w:rPr>
+        <w:t xml:space="preserve">unlockable </w:t>
+      </w:r>
+      <w:r>
+        <w:rPr>
+          <w:color w:val="FF0000"/>
+        </w:rPr>
+        <w:t xml:space="preserve">feature </w:t>
+      </w:r>
+      <w:r>
+        <w:rPr>
+          <w:color w:val="FF0000"/>
+        </w:rPr>
+        <w:t xml:space="preserve">allows </w:t>
+      </w:r>
+      <w:r>
+        <w:rPr>
+          <w:color w:val="FF0000"/>
+        </w:rPr>
+        <w:t xml:space="preserve">you </w:t>
+      </w:r>
+      <w:r>
+        <w:rPr>
+          <w:color w:val="FF0000"/>
+        </w:rPr>
+        <w:t>to</w:t>
+      </w:r>
+      <w:r>
+        <w:rPr>
+          <w:color w:val="FF0000"/>
+        </w:rPr>
+        <w:t xml:space="preserve"> combine</w:t>
+      </w:r>
+      <w:r>
+        <w:rPr>
+          <w:color w:val="FF0000"/>
+        </w:rPr>
+        <w:t xml:space="preserve"> 2 </w:t>
+      </w:r>
+      <w:r>
+        <w:rPr>
+          <w:color w:val="FF0000"/>
+        </w:rPr>
+        <w:t xml:space="preserve">powers </w:t>
+      </w:r>
+      <w:r>
+        <w:rPr>
+          <w:color w:val="FF0000"/>
+        </w:rPr>
+        <w:t xml:space="preserve"> together</w:t>
+      </w:r>
+      <w:r>
+        <w:rPr>
+          <w:color w:val="FF0000"/>
+        </w:rPr>
+        <w:t xml:space="preserve"> to produce incredible </w:t>
+      </w:r>
+      <w:r>
+        <w:rPr>
+          <w:color w:val="FF0000"/>
+        </w:rPr>
+        <w:t xml:space="preserve">effects. </w:t>
+      </w:r>
+    </w:p>
+    <w:p>
+      <w:pPr>
+        <w:rPr>
+          <w:color w:val="FF0000"/>
+        </w:rPr>
+      </w:pPr>
+      <w:r>
+        <w:rPr>
+          <w:color w:val="FF0000"/>
+        </w:rPr>
+        <w:t>Another unique feature is the goodwill bar</w:t>
+      </w:r>
+      <w:r>
+        <w:rPr>
+          <w:color w:val="FF0000"/>
+        </w:rPr>
+        <w:t xml:space="preserve">. Every good deed fills up the bar.  When the bar is full, the ocean will pay you back for all the help you have provided. </w:t>
+      </w:r>
+      <w:r>
+        <w:rPr>
+          <w:color w:val="FF0000"/>
+        </w:rPr>
+        <w:t>It adds random factor to the game play, making every play different !!!</w:t>
+      </w:r>
+    </w:p>
+    <w:p/>
+    <w:p>
+      <w:pPr>
+        <w:jc w:val="both"/>
+        <w:rPr>
+          <w:sz w:val="28"/>
+        </w:rPr>
+      </w:pPr>
+      <w:r>
+        <w:rPr>
+          <w:sz w:val="28"/>
+        </w:rPr>
+        <w:t>It’s so exciting! I want to start playing now!</w:t>
+      </w:r>
+    </w:p>
+    <w:p>
+      <w:pPr>
+        <w:jc w:val="both"/>
+      </w:pPr>
+      <w:r>
         <w:lastRenderedPageBreak/>
-        <w:t>Show Caption: “GAME PLUS”</w:t>
-      </w:r>
-    </w:p>
-    <w:p>
-      <w:r>
-        <w:t>Also, the game can be replayed unlimitedly with the Game plus feature.</w:t>
-      </w:r>
-      <w:r>
-        <w:t>Every time you defeat the game plus, it becomes even tougher. This makes our</w:t>
-      </w:r>
-      <w:r>
-        <w:t xml:space="preserve"> game playable for a long long time.</w:t>
-      </w:r>
-    </w:p>
-    <w:p/>
-    <w:p>
-      <w:r>
-        <w:t>Show Caption: “SKILL COMBO”</w:t>
-      </w:r>
-    </w:p>
-    <w:p>
-      <w:pPr>
-        <w:rPr>
-          <w:color w:val="FF0000"/>
-        </w:rPr>
-      </w:pPr>
-      <w:r>
-        <w:t xml:space="preserve">Moreover, </w:t>
-      </w:r>
-      <w:r>
-        <w:rPr>
-          <w:color w:val="FF0000"/>
-        </w:rPr>
-        <w:t xml:space="preserve">the game also has unique features that set it away from other games on the market. </w:t>
-      </w:r>
-      <w:r>
-        <w:rPr>
-          <w:color w:val="FF0000"/>
-        </w:rPr>
-        <w:t>Power casti</w:t>
-      </w:r>
-      <w:r>
-        <w:rPr>
-          <w:color w:val="FF0000"/>
-        </w:rPr>
-        <w:t>ng can be something common, but what about power combination</w:t>
-      </w:r>
-      <w:r>
-        <w:rPr>
-          <w:color w:val="FF0000"/>
-        </w:rPr>
-        <w:t xml:space="preserve">? This secret </w:t>
-      </w:r>
-      <w:r>
-        <w:rPr>
-          <w:color w:val="FF0000"/>
-        </w:rPr>
-        <w:t xml:space="preserve">unlockable </w:t>
-      </w:r>
-      <w:r>
-        <w:rPr>
-          <w:color w:val="FF0000"/>
-        </w:rPr>
-        <w:t xml:space="preserve">feature </w:t>
-      </w:r>
-      <w:r>
-        <w:rPr>
-          <w:color w:val="FF0000"/>
-        </w:rPr>
-        <w:t xml:space="preserve">allows </w:t>
-      </w:r>
-      <w:r>
-        <w:rPr>
-          <w:color w:val="FF0000"/>
-        </w:rPr>
-        <w:t xml:space="preserve">you </w:t>
-      </w:r>
-      <w:r>
-        <w:rPr>
-          <w:color w:val="FF0000"/>
-        </w:rPr>
-        <w:t>to</w:t>
-      </w:r>
-      <w:r>
-        <w:rPr>
-          <w:color w:val="FF0000"/>
-        </w:rPr>
-        <w:t xml:space="preserve"> combine</w:t>
-      </w:r>
-      <w:r>
-        <w:rPr>
-          <w:color w:val="FF0000"/>
-        </w:rPr>
-        <w:t xml:space="preserve"> 2 </w:t>
-      </w:r>
-      <w:r>
-        <w:rPr>
-          <w:color w:val="FF0000"/>
-        </w:rPr>
-        <w:t xml:space="preserve">powers </w:t>
-      </w:r>
-      <w:r>
-        <w:rPr>
-          <w:color w:val="FF0000"/>
-        </w:rPr>
-        <w:t xml:space="preserve"> together</w:t>
-      </w:r>
-      <w:r>
-        <w:rPr>
-          <w:color w:val="FF0000"/>
-        </w:rPr>
-        <w:t xml:space="preserve"> to produce incredible </w:t>
-      </w:r>
-      <w:r>
-        <w:rPr>
-          <w:color w:val="FF0000"/>
-        </w:rPr>
-        <w:t xml:space="preserve">effects. </w:t>
-      </w:r>
-    </w:p>
-    <w:p>
-      <w:pPr>
-        <w:rPr>
-          <w:color w:val="FF0000"/>
-        </w:rPr>
-      </w:pPr>
-      <w:r>
-        <w:rPr>
-          <w:color w:val="FF0000"/>
-        </w:rPr>
-        <w:t>Another unique feature is the goodwill bar</w:t>
-      </w:r>
-      <w:r>
-        <w:rPr>
-          <w:color w:val="FF0000"/>
-        </w:rPr>
-        <w:t xml:space="preserve">. Every good deed fills up the bar.  When the bar is full, the ocean will pay you back for all the help you have provided. </w:t>
-      </w:r>
-      <w:r>
-        <w:rPr>
-          <w:color w:val="FF0000"/>
-        </w:rPr>
-        <w:t>It adds random factor to the game play, making every play different !!!</w:t>
-      </w:r>
-    </w:p>
-    <w:p/>
-    <w:p>
-      <w:pPr>
-        <w:jc w:val="both"/>
-        <w:rPr>
-          <w:sz w:val="28"/>
-        </w:rPr>
-      </w:pPr>
-      <w:r>
-        <w:rPr>
-          <w:sz w:val="28"/>
-        </w:rPr>
-        <w:t>It’s so exciting! I want to start playing now!</w:t>
-      </w:r>
-    </w:p>
-    <w:p>
-      <w:pPr>
-        <w:jc w:val="both"/>
-      </w:pPr>
-      <w:r>
         <w:t>Al</w:t>
       </w:r>
       <w:r>
@@ -1797,56 +1592,10 @@
         <w:jc w:val="both"/>
       </w:pPr>
       <w:r>
-        <w:t>Part 2: Brief game context intro: Year 2100… marine life is in grave danger (really fast scroll through the images). An hero emerges to save it from being destroyed! (showing Hydrobot holding hammer)</w:t>
-      </w:r>
-    </w:p>
-    <w:p>
-      <w:pPr>
-        <w:jc w:val="both"/>
-      </w:pPr>
-      <w:r>
-        <w:lastRenderedPageBreak/>
-        <w:t>Hydrobot Adventure – a combination of ancient myth and futuristic technologies, a combination of strategy and action adventure – all in 1!!!</w:t>
-      </w:r>
-    </w:p>
-    <w:p>
-      <w:pPr>
-        <w:jc w:val="both"/>
-      </w:pPr>
-      <w:r>
-        <w:t>Part 3: Video with subtitle:</w:t>
-      </w:r>
-    </w:p>
-    <w:p>
-      <w:pPr>
-        <w:jc w:val="both"/>
-      </w:pPr>
-      <w:r>
-        <w:t>+ Waste collecting and recycle for resources or powerpack.</w:t>
-      </w:r>
-    </w:p>
-    <w:p>
-      <w:pPr>
-        <w:jc w:val="both"/>
-      </w:pPr>
-      <w:r>
-        <w:t>+  Healing sea animal and resurrecting extinct animals.</w:t>
-      </w:r>
-    </w:p>
-    <w:p>
-      <w:pPr>
-        <w:jc w:val="both"/>
-      </w:pPr>
-      <w:r>
-        <w:t>+ Power casting, power combination.</w:t>
-      </w:r>
-    </w:p>
-    <w:p>
-      <w:pPr>
-        <w:jc w:val="both"/>
-      </w:pPr>
-      <w:r>
-        <w:t>Part 4: Closing: The sea animals is wating for their hero- you! Go and save the world!</w:t>
+        <w:t xml:space="preserve">Part 2: </w:t>
+      </w:r>
+      <w:r>
+        <w:t>Show all actions w/o words</w:t>
       </w:r>
     </w:p>
     <w:p>

</xml_diff>

<commit_message>
Hien: + energy idea implemented :) + new game interface with Sushil's artwork + few fixes
</commit_message>
<xml_diff>
--- a/GameTrailerScript_v2_Thien.docx
+++ b/GameTrailerScript_v2_Thien.docx
@@ -599,7 +599,13 @@
         <w:t xml:space="preserve">packs </w:t>
       </w:r>
       <w:r>
-        <w:t xml:space="preserve">can be used to </w:t>
+        <w:rPr>
+          <w:color w:val="FF0000"/>
+        </w:rPr>
+        <w:t>is essential to</w:t>
+      </w:r>
+      <w:r>
+        <w:t xml:space="preserve"> </w:t>
       </w:r>
       <w:r>
         <w:t xml:space="preserve">replenish the Hydrobot’s energy so that he can operate infinitely underwater w/o having to return to the land for maintenance. Processing </w:t>
@@ -882,7 +888,58 @@
         <w:jc w:val="both"/>
       </w:pPr>
       <w:r>
-        <w:t xml:space="preserve">The power of each skill is related to the hydrobot’s basic attributes. Accordingly, the player will have to strategize when choosing which skill to master. For example, the power of Thor’s hammer is linked to our bot’s strength (show footage using Thor’s hammer). However, each skill is a double-edge sword. Using the power to much can adversely damage the Hydrobot. </w:t>
+        <w:t>The power of each skill is related to the hydrobot’s basic attributes</w:t>
+      </w:r>
+      <w:r>
+        <w:t xml:space="preserve"> </w:t>
+      </w:r>
+      <w:r>
+        <w:rPr>
+          <w:color w:val="FF0000"/>
+        </w:rPr>
+        <w:t>and current amount of energy</w:t>
+      </w:r>
+      <w:r>
+        <w:t xml:space="preserve">. </w:t>
+      </w:r>
+      <w:r>
+        <w:t xml:space="preserve"> </w:t>
+      </w:r>
+      <w:r>
+        <w:rPr>
+          <w:color w:val="FF0000"/>
+        </w:rPr>
+        <w:t>Using skill will also consume energy.</w:t>
+      </w:r>
+      <w:r>
+        <w:t xml:space="preserve"> </w:t>
+      </w:r>
+      <w:r>
+        <w:t xml:space="preserve">Accordingly, the player will have to </w:t>
+      </w:r>
+      <w:r>
+        <w:rPr>
+          <w:color w:val="FF0000"/>
+        </w:rPr>
+        <w:t>use the skill efficiently</w:t>
+      </w:r>
+      <w:r>
+        <w:t xml:space="preserve"> </w:t>
+      </w:r>
+      <w:r>
+        <w:rPr>
+          <w:color w:val="FF0000"/>
+        </w:rPr>
+        <w:t xml:space="preserve">and </w:t>
+      </w:r>
+      <w:r>
+        <w:t>strategize when choosing which skill to master</w:t>
+      </w:r>
+      <w:r>
+        <w:t xml:space="preserve"> . F</w:t>
+      </w:r>
+      <w:r>
+        <w:t xml:space="preserve">or example, the power of Thor’s hammer is linked to our bot’s strength (show footage using Thor’s hammer). </w:t>
       </w:r>
     </w:p>
     <w:p>
@@ -1049,10 +1106,31 @@
       </w:pPr>
       <w:r>
         <w:lastRenderedPageBreak/>
-        <w:t>Of course… t</w:t>
-      </w:r>
-      <w:r>
-        <w:t>he trash processing factory teaches you about the latest trash processing technologies. The research lab gives you a glimpse of the amazing things that genetic research can help us accomplish. Y</w:t>
+        <w:t xml:space="preserve">Of course… </w:t>
+      </w:r>
+      <w:r>
+        <w:rPr>
+          <w:color w:val="FF0000"/>
+        </w:rPr>
+        <w:t>The game mechanism let you know that energy can be obtained from processing waste and the idea of a self-power hydrobot is totally non-fiction!</w:t>
+      </w:r>
+      <w:r>
+        <w:t xml:space="preserve"> </w:t>
+      </w:r>
+      <w:r>
+        <w:t>t</w:t>
+      </w:r>
+      <w:r>
+        <w:t xml:space="preserve">he trash processing </w:t>
+      </w:r>
+      <w:r>
+        <w:rPr>
+          <w:color w:val="FF0000"/>
+        </w:rPr>
+        <w:t>plant</w:t>
+      </w:r>
+      <w:r>
+        <w:t xml:space="preserve"> teaches you about the latest trash processing technologies. The research lab gives you a glimpse of the amazing things that genetic research can help us accomplish. Y</w:t>
       </w:r>
       <w:r>
         <w:t xml:space="preserve">ou will </w:t>

</xml_diff>